<commit_message>
Correções e sugestões no UC08 e Diagrama de Classes de Análise
</commit_message>
<xml_diff>
--- a/UC08 - Consultar Agenda de Vencimentos.docx
+++ b/UC08 - Consultar Agenda de Vencimentos.docx
@@ -1,6 +1,6 @@
 
 <file path=word/document.xml><?xml version="1.0" encoding="utf-8"?>
-<w:document xmlns:wpc="http://schemas.microsoft.com/office/word/2010/wordprocessingCanvas" xmlns:mc="http://schemas.openxmlformats.org/markup-compatibility/2006" xmlns:o="urn:schemas-microsoft-com:office:office" xmlns:r="http://schemas.openxmlformats.org/officeDocument/2006/relationships" xmlns:m="http://schemas.openxmlformats.org/officeDocument/2006/math" xmlns:v="urn:schemas-microsoft-com:vml" xmlns:wp14="http://schemas.microsoft.com/office/word/2010/wordprocessingDrawing" xmlns:wp="http://schemas.openxmlformats.org/drawingml/2006/wordprocessingDrawing" xmlns:w10="urn:schemas-microsoft-com:office:word" xmlns:w="http://schemas.openxmlformats.org/wordprocessingml/2006/main" xmlns:w14="http://schemas.microsoft.com/office/word/2010/wordml" xmlns:wpg="http://schemas.microsoft.com/office/word/2010/wordprocessingGroup" xmlns:wpi="http://schemas.microsoft.com/office/word/2010/wordprocessingInk" xmlns:wne="http://schemas.microsoft.com/office/word/2006/wordml" xmlns:wps="http://schemas.microsoft.com/office/word/2010/wordprocessingShape" mc:Ignorable="w14 wp14">
+<w:document xmlns:ve="http://schemas.openxmlformats.org/markup-compatibility/2006" xmlns:o="urn:schemas-microsoft-com:office:office" xmlns:r="http://schemas.openxmlformats.org/officeDocument/2006/relationships" xmlns:m="http://schemas.openxmlformats.org/officeDocument/2006/math" xmlns:v="urn:schemas-microsoft-com:vml" xmlns:wp="http://schemas.openxmlformats.org/drawingml/2006/wordprocessingDrawing" xmlns:w10="urn:schemas-microsoft-com:office:word" xmlns:w="http://schemas.openxmlformats.org/wordprocessingml/2006/main" xmlns:wne="http://schemas.microsoft.com/office/word/2006/wordml">
   <w:body>
     <w:p>
       <w:pPr>
@@ -122,7 +122,6 @@
         <w:br/>
         <w:t xml:space="preserve">Ter efetuado </w:t>
       </w:r>
-      <w:proofErr w:type="spellStart"/>
       <w:r>
         <w:rPr>
           <w:rFonts w:ascii="Arial" w:hAnsi="Arial" w:cs="Arial"/>
@@ -131,13 +130,26 @@
         </w:rPr>
         <w:t>login</w:t>
       </w:r>
-      <w:proofErr w:type="spellEnd"/>
-      <w:r>
-        <w:rPr>
-          <w:rFonts w:ascii="Arial" w:hAnsi="Arial" w:cs="Arial"/>
-          <w:sz w:val="20"/>
-        </w:rPr>
-        <w:t xml:space="preserve"> no sistema.</w:t>
+      <w:r>
+        <w:rPr>
+          <w:rFonts w:ascii="Arial" w:hAnsi="Arial" w:cs="Arial"/>
+          <w:sz w:val="20"/>
+        </w:rPr>
+        <w:t xml:space="preserve"> no sistema</w:t>
+      </w:r>
+      <w:r>
+        <w:rPr>
+          <w:rFonts w:ascii="Arial" w:hAnsi="Arial" w:cs="Arial"/>
+          <w:sz w:val="20"/>
+        </w:rPr>
+        <w:t xml:space="preserve"> conforme UC05 Fazer Login</w:t>
+      </w:r>
+      <w:r>
+        <w:rPr>
+          <w:rFonts w:ascii="Arial" w:hAnsi="Arial" w:cs="Arial"/>
+          <w:sz w:val="20"/>
+        </w:rPr>
+        <w:t>.</w:t>
       </w:r>
     </w:p>
     <w:p>
@@ -231,57 +243,29 @@
           <w:rFonts w:ascii="Arial" w:hAnsi="Arial" w:cs="Arial"/>
           <w:sz w:val="20"/>
         </w:rPr>
-        <w:t xml:space="preserve"> O usuário efetua </w:t>
-      </w:r>
-      <w:proofErr w:type="spellStart"/>
-      <w:r>
-        <w:rPr>
-          <w:rFonts w:ascii="Arial" w:hAnsi="Arial" w:cs="Arial"/>
-          <w:i/>
-          <w:sz w:val="20"/>
-        </w:rPr>
-        <w:t>login</w:t>
-      </w:r>
-      <w:proofErr w:type="spellEnd"/>
-      <w:r>
-        <w:rPr>
-          <w:rFonts w:ascii="Arial" w:hAnsi="Arial" w:cs="Arial"/>
-          <w:sz w:val="20"/>
-        </w:rPr>
-        <w:t xml:space="preserve"> no ambiente cliente</w:t>
-      </w:r>
-      <w:r>
-        <w:rPr>
-          <w:rFonts w:ascii="Arial" w:hAnsi="Arial" w:cs="Arial"/>
-          <w:sz w:val="20"/>
-        </w:rPr>
-        <w:t>, conforme o UC05 (</w:t>
-      </w:r>
-      <w:r>
-        <w:rPr>
-          <w:rFonts w:ascii="Arial" w:hAnsi="Arial" w:cs="Arial"/>
-          <w:i/>
-          <w:sz w:val="20"/>
-        </w:rPr>
-        <w:t xml:space="preserve">Fazer </w:t>
-      </w:r>
-      <w:proofErr w:type="spellStart"/>
-      <w:r>
-        <w:rPr>
-          <w:rFonts w:ascii="Arial" w:hAnsi="Arial" w:cs="Arial"/>
-          <w:i/>
-          <w:sz w:val="20"/>
-          <w:u w:val="single"/>
-        </w:rPr>
-        <w:t>Login</w:t>
-      </w:r>
-      <w:proofErr w:type="spellEnd"/>
-      <w:r>
-        <w:rPr>
-          <w:rFonts w:ascii="Arial" w:hAnsi="Arial" w:cs="Arial"/>
-          <w:sz w:val="20"/>
-        </w:rPr>
-        <w:t>)</w:t>
+        <w:t xml:space="preserve"> </w:t>
+      </w:r>
+      <w:r>
+        <w:rPr>
+          <w:rFonts w:ascii="Arial" w:hAnsi="Arial" w:cs="Arial"/>
+          <w:sz w:val="20"/>
+        </w:rPr>
+        <w:t xml:space="preserve">Usuário seleciona opção para Consultar </w:t>
+      </w:r>
+      <w:commentRangeStart w:id="0"/>
+      <w:r>
+        <w:rPr>
+          <w:rFonts w:ascii="Arial" w:hAnsi="Arial" w:cs="Arial"/>
+          <w:sz w:val="20"/>
+        </w:rPr>
+        <w:t>Vencimentos</w:t>
+      </w:r>
+      <w:commentRangeEnd w:id="0"/>
+      <w:r>
+        <w:rPr>
+          <w:rStyle w:val="Refdecomentrio"/>
+        </w:rPr>
+        <w:commentReference w:id="0"/>
       </w:r>
       <w:r>
         <w:rPr>
@@ -308,21 +292,14 @@
           <w:rFonts w:ascii="Arial" w:hAnsi="Arial" w:cs="Arial"/>
           <w:sz w:val="20"/>
         </w:rPr>
-        <w:t xml:space="preserve"> Na página</w:t>
-      </w:r>
-      <w:r>
-        <w:rPr>
-          <w:rFonts w:ascii="Arial" w:hAnsi="Arial" w:cs="Arial"/>
-          <w:sz w:val="20"/>
-        </w:rPr>
-        <w:t xml:space="preserve"> inicial</w:t>
-      </w:r>
-      <w:r>
-        <w:rPr>
-          <w:rFonts w:ascii="Arial" w:hAnsi="Arial" w:cs="Arial"/>
-          <w:sz w:val="20"/>
-        </w:rPr>
-        <w:t xml:space="preserve"> do ambiente </w:t>
+        <w:t xml:space="preserve">Sistema exibe, </w:t>
+      </w:r>
+      <w:r>
+        <w:rPr>
+          <w:rFonts w:ascii="Arial" w:hAnsi="Arial" w:cs="Arial"/>
+          <w:sz w:val="20"/>
+        </w:rPr>
+        <w:t>em formato de tabela, os vencimentos do mês corrente, na seguinte ordem: nome do tributo (boleto)</w:t>
       </w:r>
       <w:proofErr w:type="gramStart"/>
       <w:r>
@@ -330,7 +307,7 @@
           <w:rFonts w:ascii="Arial" w:hAnsi="Arial" w:cs="Arial"/>
           <w:sz w:val="20"/>
         </w:rPr>
-        <w:t>estará</w:t>
+        <w:t>, data</w:t>
       </w:r>
       <w:proofErr w:type="gramEnd"/>
       <w:r>
@@ -338,7 +315,36 @@
           <w:rFonts w:ascii="Arial" w:hAnsi="Arial" w:cs="Arial"/>
           <w:sz w:val="20"/>
         </w:rPr>
-        <w:t xml:space="preserve"> a disposição em formato de tabela, os vencimentos do mês corrente, na seguinte ordem: nome do tributo (boleto), data de vencimento e opção de download.</w:t>
+        <w:t xml:space="preserve"> de vencimento e opção de download</w:t>
+      </w:r>
+      <w:r>
+        <w:rPr>
+          <w:rFonts w:ascii="Arial" w:hAnsi="Arial" w:cs="Arial"/>
+          <w:sz w:val="20"/>
+        </w:rPr>
+        <w:t xml:space="preserve">, conforme Interface </w:t>
+      </w:r>
+      <w:commentRangeStart w:id="1"/>
+      <w:r>
+        <w:rPr>
+          <w:rFonts w:ascii="Arial" w:hAnsi="Arial" w:cs="Arial"/>
+          <w:sz w:val="20"/>
+        </w:rPr>
+        <w:t>I01</w:t>
+      </w:r>
+      <w:commentRangeEnd w:id="1"/>
+      <w:r>
+        <w:rPr>
+          <w:rStyle w:val="Refdecomentrio"/>
+        </w:rPr>
+        <w:commentReference w:id="1"/>
+      </w:r>
+      <w:r>
+        <w:rPr>
+          <w:rFonts w:ascii="Arial" w:hAnsi="Arial" w:cs="Arial"/>
+          <w:sz w:val="20"/>
+        </w:rPr>
+        <w:t>.</w:t>
       </w:r>
     </w:p>
     <w:p>
@@ -429,8 +435,8 @@
         </w:rPr>
         <w:t>I01</w:t>
       </w:r>
-      <w:bookmarkStart w:id="0" w:name="_GoBack"/>
-      <w:bookmarkEnd w:id="0"/>
+      <w:bookmarkStart w:id="2" w:name="_GoBack"/>
+      <w:bookmarkEnd w:id="2"/>
       <w:r>
         <w:rPr>
           <w:rFonts w:ascii="Arial" w:hAnsi="Arial" w:cs="Arial"/>
@@ -453,7 +459,7 @@
           <w:lang w:eastAsia="pt-BR"/>
         </w:rPr>
         <w:drawing>
-          <wp:inline distT="0" distB="0" distL="0" distR="0" wp14:anchorId="48498C26" wp14:editId="4892750E">
+          <wp:inline distT="0" distB="0" distL="0" distR="0">
             <wp:extent cx="5610225" cy="4591050"/>
             <wp:effectExtent l="0" t="0" r="9525" b="0"/>
             <wp:docPr id="4" name="Imagem 4"/>
@@ -470,10 +476,10 @@
                     </pic:cNvPicPr>
                   </pic:nvPicPr>
                   <pic:blipFill>
-                    <a:blip r:embed="rId6">
+                    <a:blip r:embed="rId7" cstate="print">
                       <a:extLst>
                         <a:ext uri="{28A0092B-C50C-407E-A947-70E740481C1C}">
-                          <a14:useLocalDpi xmlns:a14="http://schemas.microsoft.com/office/drawing/2010/main" val="0"/>
+                          <a14:useLocalDpi xmlns="" xmlns:wpc="http://schemas.microsoft.com/office/word/2010/wordprocessingCanvas" xmlns:mc="http://schemas.openxmlformats.org/markup-compatibility/2006" xmlns:o="urn:schemas-microsoft-com:office:office" xmlns:v="urn:schemas-microsoft-com:vml" xmlns:wp14="http://schemas.microsoft.com/office/word/2010/wordprocessingDrawing" xmlns:w10="urn:schemas-microsoft-com:office:word" xmlns:w="http://schemas.openxmlformats.org/wordprocessingml/2006/main" xmlns:w14="http://schemas.microsoft.com/office/word/2010/wordml" xmlns:wpg="http://schemas.microsoft.com/office/word/2010/wordprocessingGroup" xmlns:wpi="http://schemas.microsoft.com/office/word/2010/wordprocessingInk" xmlns:wps="http://schemas.microsoft.com/office/word/2010/wordprocessingShape" xmlns:a14="http://schemas.microsoft.com/office/drawing/2010/main" val="0"/>
                         </a:ext>
                       </a:extLst>
                     </a:blip>
@@ -521,6 +527,7 @@
           <w:sz w:val="20"/>
         </w:rPr>
       </w:pPr>
+      <w:commentRangeStart w:id="3"/>
       <w:r>
         <w:rPr>
           <w:rFonts w:ascii="Arial" w:hAnsi="Arial" w:cs="Arial"/>
@@ -528,6 +535,13 @@
         </w:rPr>
         <w:lastRenderedPageBreak/>
         <w:t>Campos</w:t>
+      </w:r>
+      <w:commentRangeEnd w:id="3"/>
+      <w:r>
+        <w:rPr>
+          <w:rStyle w:val="Refdecomentrio"/>
+        </w:rPr>
+        <w:commentReference w:id="3"/>
       </w:r>
     </w:p>
     <w:tbl>
@@ -538,7 +552,7 @@
           <w:left w:w="70" w:type="dxa"/>
           <w:right w:w="70" w:type="dxa"/>
         </w:tblCellMar>
-        <w:tblLook w:val="04A0" w:firstRow="1" w:lastRow="0" w:firstColumn="1" w:lastColumn="0" w:noHBand="0" w:noVBand="1"/>
+        <w:tblLook w:val="04A0"/>
       </w:tblPr>
       <w:tblGrid>
         <w:gridCol w:w="960"/>
@@ -854,7 +868,6 @@
                 <w:lang w:eastAsia="pt-BR"/>
               </w:rPr>
             </w:pPr>
-            <w:proofErr w:type="spellStart"/>
             <w:r>
               <w:rPr>
                 <w:rFonts w:ascii="Arial" w:eastAsia="Times New Roman" w:hAnsi="Arial" w:cs="Arial"/>
@@ -864,7 +877,6 @@
               </w:rPr>
               <w:t>String</w:t>
             </w:r>
-            <w:proofErr w:type="spellEnd"/>
           </w:p>
         </w:tc>
       </w:tr>
@@ -1006,6 +1018,7 @@
                 <w:lang w:eastAsia="pt-BR"/>
               </w:rPr>
             </w:pPr>
+            <w:commentRangeStart w:id="4"/>
             <w:r>
               <w:rPr>
                 <w:rFonts w:ascii="Arial" w:eastAsia="Times New Roman" w:hAnsi="Arial" w:cs="Arial"/>
@@ -1014,6 +1027,13 @@
                 <w:lang w:eastAsia="pt-BR"/>
               </w:rPr>
               <w:t>Date</w:t>
+            </w:r>
+            <w:commentRangeEnd w:id="4"/>
+            <w:r>
+              <w:rPr>
+                <w:rStyle w:val="Refdecomentrio"/>
+              </w:rPr>
+              <w:commentReference w:id="4"/>
             </w:r>
           </w:p>
         </w:tc>
@@ -1040,8 +1060,88 @@
 </w:document>
 </file>
 
+<file path=word/comments.xml><?xml version="1.0" encoding="utf-8"?>
+<w:comments xmlns:ve="http://schemas.openxmlformats.org/markup-compatibility/2006" xmlns:o="urn:schemas-microsoft-com:office:office" xmlns:r="http://schemas.openxmlformats.org/officeDocument/2006/relationships" xmlns:m="http://schemas.openxmlformats.org/officeDocument/2006/math" xmlns:v="urn:schemas-microsoft-com:vml" xmlns:wp="http://schemas.openxmlformats.org/drawingml/2006/wordprocessingDrawing" xmlns:w10="urn:schemas-microsoft-com:office:word" xmlns:w="http://schemas.openxmlformats.org/wordprocessingml/2006/main" xmlns:wne="http://schemas.microsoft.com/office/word/2006/wordml">
+  <w:comment w:id="0" w:author="Glaydson" w:date="2014-04-28T16:37:00Z" w:initials="GVS">
+    <w:p>
+      <w:pPr>
+        <w:pStyle w:val="Textodecomentrio"/>
+      </w:pPr>
+      <w:r>
+        <w:rPr>
+          <w:rStyle w:val="Refdecomentrio"/>
+        </w:rPr>
+        <w:annotationRef/>
+      </w:r>
+      <w:r>
+        <w:t>Segundo o Diagrama de Casos de Uso, existe outra opção disponível para o Cliente, que é a consulta de histórico de boletos.</w:t>
+      </w:r>
+    </w:p>
+  </w:comment>
+  <w:comment w:id="1" w:author="Glaydson" w:date="2014-04-28T16:47:00Z" w:initials="GVS">
+    <w:p>
+      <w:pPr>
+        <w:pStyle w:val="Textodecomentrio"/>
+      </w:pPr>
+      <w:r>
+        <w:rPr>
+          <w:rStyle w:val="Refdecomentrio"/>
+        </w:rPr>
+        <w:annotationRef/>
+      </w:r>
+      <w:r>
+        <w:t xml:space="preserve">Exibir apenas os vencimentos do mês corrente pode não ser suficiente para o usuário. Poderia haver a opção de escolher que meses se deseja exibir, ou então a interface permitir a navegação para meses </w:t>
+      </w:r>
+      <w:r>
+        <w:t>posteriores.</w:t>
+      </w:r>
+    </w:p>
+  </w:comment>
+  <w:comment w:id="3" w:author="Glaydson" w:date="2014-04-28T16:35:00Z" w:initials="GVS">
+    <w:p>
+      <w:pPr>
+        <w:pStyle w:val="Textodecomentrio"/>
+      </w:pPr>
+      <w:r>
+        <w:rPr>
+          <w:rStyle w:val="Refdecomentrio"/>
+        </w:rPr>
+        <w:annotationRef/>
+      </w:r>
+      <w:r>
+        <w:t>A Interface não está boa do ponto de vista de comunicação com o usuário. Primeiro, deveriam constar o nome do usuário (empresa?), um título melhor (Agenda de Vencimentos, pelo menos), qual o mês e/ou meses que estão sendo exibidos, e títulos para os campos (dia, tributos a vencer, por exemplo). Poderia conter também o valor a pagar de cada tributo, e se ao clicar no nome do tributo existe um redirecionamento para baixar o boleto, então isto deveria estar explicitado na interface. Onde está a tal opção de download que é falada no texto do caso de uso? Poderia também haver uma navegabilidade para os meses seguintes. Enfim, a interface pode ser muito melhor do que esta que foi mostrada aqui.</w:t>
+      </w:r>
+    </w:p>
+  </w:comment>
+  <w:comment w:id="4" w:author="Glaydson" w:date="2014-04-28T16:34:00Z" w:initials="GVS">
+    <w:p>
+      <w:pPr>
+        <w:pStyle w:val="Textodecomentrio"/>
+      </w:pPr>
+      <w:r>
+        <w:rPr>
+          <w:rStyle w:val="Refdecomentrio"/>
+        </w:rPr>
+        <w:annotationRef/>
+      </w:r>
+      <w:r>
+        <w:t xml:space="preserve">Existem outros campos na interface que não são comentados aqui, tal como “envie-nos uma mensagem”. Não se pode colocar um campo na interface e não se falar sobre ele na descrição. Se eles não existem, então melhor retirar da interface. Mesmo campos que são informativos ou que já </w:t>
+      </w:r>
+      <w:proofErr w:type="gramStart"/>
+      <w:r>
+        <w:t>vem preenchidos</w:t>
+      </w:r>
+      <w:proofErr w:type="gramEnd"/>
+      <w:r>
+        <w:t xml:space="preserve"> devem ser explicados.</w:t>
+      </w:r>
+    </w:p>
+  </w:comment>
+</w:comments>
+</file>
+
 <file path=word/numbering.xml><?xml version="1.0" encoding="utf-8"?>
-<w:numbering xmlns:wpc="http://schemas.microsoft.com/office/word/2010/wordprocessingCanvas" xmlns:mc="http://schemas.openxmlformats.org/markup-compatibility/2006" xmlns:o="urn:schemas-microsoft-com:office:office" xmlns:r="http://schemas.openxmlformats.org/officeDocument/2006/relationships" xmlns:m="http://schemas.openxmlformats.org/officeDocument/2006/math" xmlns:v="urn:schemas-microsoft-com:vml" xmlns:wp14="http://schemas.microsoft.com/office/word/2010/wordprocessingDrawing" xmlns:wp="http://schemas.openxmlformats.org/drawingml/2006/wordprocessingDrawing" xmlns:w10="urn:schemas-microsoft-com:office:word" xmlns:w="http://schemas.openxmlformats.org/wordprocessingml/2006/main" xmlns:w14="http://schemas.microsoft.com/office/word/2010/wordml" xmlns:wpg="http://schemas.microsoft.com/office/word/2010/wordprocessingGroup" xmlns:wpi="http://schemas.microsoft.com/office/word/2010/wordprocessingInk" xmlns:wne="http://schemas.microsoft.com/office/word/2006/wordml" xmlns:wps="http://schemas.microsoft.com/office/word/2010/wordprocessingShape" mc:Ignorable="w14 wp14">
+<w:numbering xmlns:ve="http://schemas.openxmlformats.org/markup-compatibility/2006" xmlns:o="urn:schemas-microsoft-com:office:office" xmlns:r="http://schemas.openxmlformats.org/officeDocument/2006/relationships" xmlns:m="http://schemas.openxmlformats.org/officeDocument/2006/math" xmlns:v="urn:schemas-microsoft-com:vml" xmlns:wp="http://schemas.openxmlformats.org/drawingml/2006/wordprocessingDrawing" xmlns:w10="urn:schemas-microsoft-com:office:word" xmlns:w="http://schemas.openxmlformats.org/wordprocessingml/2006/main" xmlns:wne="http://schemas.microsoft.com/office/word/2006/wordml">
   <w:abstractNum w:abstractNumId="0">
     <w:nsid w:val="2F656BFA"/>
     <w:multiLevelType w:val="multilevel"/>
@@ -1138,7 +1238,7 @@
 </file>
 
 <file path=word/styles.xml><?xml version="1.0" encoding="utf-8"?>
-<w:styles xmlns:mc="http://schemas.openxmlformats.org/markup-compatibility/2006" xmlns:r="http://schemas.openxmlformats.org/officeDocument/2006/relationships" xmlns:w="http://schemas.openxmlformats.org/wordprocessingml/2006/main" xmlns:w14="http://schemas.microsoft.com/office/word/2010/wordml" mc:Ignorable="w14">
+<w:styles xmlns:r="http://schemas.openxmlformats.org/officeDocument/2006/relationships" xmlns:w="http://schemas.openxmlformats.org/wordprocessingml/2006/main">
   <w:docDefaults>
     <w:rPrDefault>
       <w:rPr>
@@ -1309,6 +1409,7 @@
     <w:uiPriority w:val="99"/>
     <w:semiHidden/>
     <w:unhideWhenUsed/>
+    <w:qFormat/>
     <w:tblPr>
       <w:tblInd w:w="0" w:type="dxa"/>
       <w:tblCellMar>
@@ -1364,6 +1465,72 @@
       <w:rFonts w:ascii="Tahoma" w:hAnsi="Tahoma" w:cs="Tahoma"/>
       <w:sz w:val="16"/>
       <w:szCs w:val="16"/>
+    </w:rPr>
+  </w:style>
+  <w:style w:type="character" w:styleId="Refdecomentrio">
+    <w:name w:val="annotation reference"/>
+    <w:basedOn w:val="Fontepargpadro"/>
+    <w:uiPriority w:val="99"/>
+    <w:semiHidden/>
+    <w:unhideWhenUsed/>
+    <w:rsid w:val="0066275B"/>
+    <w:rPr>
+      <w:sz w:val="16"/>
+      <w:szCs w:val="16"/>
+    </w:rPr>
+  </w:style>
+  <w:style w:type="paragraph" w:styleId="Textodecomentrio">
+    <w:name w:val="annotation text"/>
+    <w:basedOn w:val="Normal"/>
+    <w:link w:val="TextodecomentrioChar"/>
+    <w:uiPriority w:val="99"/>
+    <w:semiHidden/>
+    <w:unhideWhenUsed/>
+    <w:rsid w:val="0066275B"/>
+    <w:pPr>
+      <w:spacing w:line="240" w:lineRule="auto"/>
+    </w:pPr>
+    <w:rPr>
+      <w:sz w:val="20"/>
+      <w:szCs w:val="20"/>
+    </w:rPr>
+  </w:style>
+  <w:style w:type="character" w:customStyle="1" w:styleId="TextodecomentrioChar">
+    <w:name w:val="Texto de comentário Char"/>
+    <w:basedOn w:val="Fontepargpadro"/>
+    <w:link w:val="Textodecomentrio"/>
+    <w:uiPriority w:val="99"/>
+    <w:semiHidden/>
+    <w:rsid w:val="0066275B"/>
+    <w:rPr>
+      <w:sz w:val="20"/>
+      <w:szCs w:val="20"/>
+    </w:rPr>
+  </w:style>
+  <w:style w:type="paragraph" w:styleId="Assuntodocomentrio">
+    <w:name w:val="annotation subject"/>
+    <w:basedOn w:val="Textodecomentrio"/>
+    <w:next w:val="Textodecomentrio"/>
+    <w:link w:val="AssuntodocomentrioChar"/>
+    <w:uiPriority w:val="99"/>
+    <w:semiHidden/>
+    <w:unhideWhenUsed/>
+    <w:rsid w:val="0066275B"/>
+    <w:rPr>
+      <w:b/>
+      <w:bCs/>
+    </w:rPr>
+  </w:style>
+  <w:style w:type="character" w:customStyle="1" w:styleId="AssuntodocomentrioChar">
+    <w:name w:val="Assunto do comentário Char"/>
+    <w:basedOn w:val="TextodecomentrioChar"/>
+    <w:link w:val="Assuntodocomentrio"/>
+    <w:uiPriority w:val="99"/>
+    <w:semiHidden/>
+    <w:rsid w:val="0066275B"/>
+    <w:rPr>
+      <w:b/>
+      <w:bCs/>
     </w:rPr>
   </w:style>
 </w:styles>
@@ -1884,4 +2051,16 @@
   <a:objectDefaults/>
   <a:extraClrSchemeLst/>
 </a:theme>
+</file>
+
+<file path=customXml/item1.xml><?xml version="1.0" encoding="utf-8"?>
+<b:Sources xmlns:b="http://schemas.openxmlformats.org/officeDocument/2006/bibliography" xmlns="http://schemas.openxmlformats.org/officeDocument/2006/bibliography" SelectedStyle="\APA.XSL" StyleName="APA"/>
+</file>
+
+<file path=customXml/itemProps1.xml><?xml version="1.0" encoding="utf-8"?>
+<ds:datastoreItem xmlns:ds="http://schemas.openxmlformats.org/officeDocument/2006/customXml" ds:itemID="{5BC5826B-1D59-4B44-81D9-8274D326B777}">
+  <ds:schemaRefs>
+    <ds:schemaRef ds:uri="http://schemas.openxmlformats.org/officeDocument/2006/bibliography"/>
+  </ds:schemaRefs>
+</ds:datastoreItem>
 </file>
</xml_diff>

<commit_message>
Atualização do UC08 da NP1
</commit_message>
<xml_diff>
--- a/UC08 - Consultar Agenda de Vencimentos.docx
+++ b/UC08 - Consultar Agenda de Vencimentos.docx
@@ -1,6 +1,6 @@
 
 <file path=word/document.xml><?xml version="1.0" encoding="utf-8"?>
-<w:document xmlns:ve="http://schemas.openxmlformats.org/markup-compatibility/2006" xmlns:o="urn:schemas-microsoft-com:office:office" xmlns:r="http://schemas.openxmlformats.org/officeDocument/2006/relationships" xmlns:m="http://schemas.openxmlformats.org/officeDocument/2006/math" xmlns:v="urn:schemas-microsoft-com:vml" xmlns:wp="http://schemas.openxmlformats.org/drawingml/2006/wordprocessingDrawing" xmlns:w10="urn:schemas-microsoft-com:office:word" xmlns:w="http://schemas.openxmlformats.org/wordprocessingml/2006/main" xmlns:wne="http://schemas.microsoft.com/office/word/2006/wordml">
+<w:document xmlns:wpc="http://schemas.microsoft.com/office/word/2010/wordprocessingCanvas" xmlns:mc="http://schemas.openxmlformats.org/markup-compatibility/2006" xmlns:o="urn:schemas-microsoft-com:office:office" xmlns:r="http://schemas.openxmlformats.org/officeDocument/2006/relationships" xmlns:m="http://schemas.openxmlformats.org/officeDocument/2006/math" xmlns:v="urn:schemas-microsoft-com:vml" xmlns:wp14="http://schemas.microsoft.com/office/word/2010/wordprocessingDrawing" xmlns:wp="http://schemas.openxmlformats.org/drawingml/2006/wordprocessingDrawing" xmlns:w10="urn:schemas-microsoft-com:office:word" xmlns:w="http://schemas.openxmlformats.org/wordprocessingml/2006/main" xmlns:w14="http://schemas.microsoft.com/office/word/2010/wordml" xmlns:wpg="http://schemas.microsoft.com/office/word/2010/wordprocessingGroup" xmlns:wpi="http://schemas.microsoft.com/office/word/2010/wordprocessingInk" xmlns:wne="http://schemas.microsoft.com/office/word/2006/wordml" xmlns:wps="http://schemas.microsoft.com/office/word/2010/wordprocessingShape" mc:Ignorable="w14 wp14">
   <w:body>
     <w:p>
       <w:pPr>
@@ -250,22 +250,7 @@
           <w:rFonts w:ascii="Arial" w:hAnsi="Arial" w:cs="Arial"/>
           <w:sz w:val="20"/>
         </w:rPr>
-        <w:t xml:space="preserve">Usuário seleciona opção para Consultar </w:t>
-      </w:r>
-      <w:commentRangeStart w:id="0"/>
-      <w:r>
-        <w:rPr>
-          <w:rFonts w:ascii="Arial" w:hAnsi="Arial" w:cs="Arial"/>
-          <w:sz w:val="20"/>
-        </w:rPr>
-        <w:t>Vencimentos</w:t>
-      </w:r>
-      <w:commentRangeEnd w:id="0"/>
-      <w:r>
-        <w:rPr>
-          <w:rStyle w:val="Refdecomentrio"/>
-        </w:rPr>
-        <w:commentReference w:id="0"/>
+        <w:t>Usuário seleciona opção para Consultar Vencimentos</w:t>
       </w:r>
       <w:r>
         <w:rPr>
@@ -299,7 +284,7 @@
           <w:rFonts w:ascii="Arial" w:hAnsi="Arial" w:cs="Arial"/>
           <w:sz w:val="20"/>
         </w:rPr>
-        <w:t>em formato de tabela, os vencimentos do mês corrente, na seguinte ordem: nome do tributo (boleto)</w:t>
+        <w:t xml:space="preserve">em formato de tabela, os vencimentos do mês corrente, </w:t>
       </w:r>
       <w:proofErr w:type="gramStart"/>
       <w:r>
@@ -307,7 +292,7 @@
           <w:rFonts w:ascii="Arial" w:hAnsi="Arial" w:cs="Arial"/>
           <w:sz w:val="20"/>
         </w:rPr>
-        <w:t>, data</w:t>
+        <w:t>na</w:t>
       </w:r>
       <w:proofErr w:type="gramEnd"/>
       <w:r>
@@ -315,7 +300,23 @@
           <w:rFonts w:ascii="Arial" w:hAnsi="Arial" w:cs="Arial"/>
           <w:sz w:val="20"/>
         </w:rPr>
-        <w:t xml:space="preserve"> de vencimento e opção de download</w:t>
+        <w:t xml:space="preserve"> </w:t>
+      </w:r>
+      <w:proofErr w:type="gramStart"/>
+      <w:r>
+        <w:rPr>
+          <w:rFonts w:ascii="Arial" w:hAnsi="Arial" w:cs="Arial"/>
+          <w:sz w:val="20"/>
+        </w:rPr>
+        <w:t>seguinte</w:t>
+      </w:r>
+      <w:proofErr w:type="gramEnd"/>
+      <w:r>
+        <w:rPr>
+          <w:rFonts w:ascii="Arial" w:hAnsi="Arial" w:cs="Arial"/>
+          <w:sz w:val="20"/>
+        </w:rPr>
+        <w:t xml:space="preserve"> ordem: nome do tributo (boleto), data de vencimento e opção de download</w:t>
       </w:r>
       <w:r>
         <w:rPr>
@@ -324,7 +325,7 @@
         </w:rPr>
         <w:t xml:space="preserve">, conforme Interface </w:t>
       </w:r>
-      <w:commentRangeStart w:id="1"/>
+      <w:commentRangeStart w:id="0"/>
       <w:r>
         <w:rPr>
           <w:rFonts w:ascii="Arial" w:hAnsi="Arial" w:cs="Arial"/>
@@ -332,12 +333,12 @@
         </w:rPr>
         <w:t>I01</w:t>
       </w:r>
-      <w:commentRangeEnd w:id="1"/>
+      <w:commentRangeEnd w:id="0"/>
       <w:r>
         <w:rPr>
           <w:rStyle w:val="Refdecomentrio"/>
         </w:rPr>
-        <w:commentReference w:id="1"/>
+        <w:commentReference w:id="0"/>
       </w:r>
       <w:r>
         <w:rPr>
@@ -435,8 +436,6 @@
         </w:rPr>
         <w:t>I01</w:t>
       </w:r>
-      <w:bookmarkStart w:id="2" w:name="_GoBack"/>
-      <w:bookmarkEnd w:id="2"/>
       <w:r>
         <w:rPr>
           <w:rFonts w:ascii="Arial" w:hAnsi="Arial" w:cs="Arial"/>
@@ -453,16 +452,14 @@
       </w:r>
       <w:r>
         <w:rPr>
-          <w:rFonts w:ascii="Arial" w:hAnsi="Arial" w:cs="Arial"/>
           <w:noProof/>
-          <w:sz w:val="20"/>
           <w:lang w:eastAsia="pt-BR"/>
         </w:rPr>
         <w:drawing>
-          <wp:inline distT="0" distB="0" distL="0" distR="0">
-            <wp:extent cx="5610225" cy="4591050"/>
-            <wp:effectExtent l="0" t="0" r="9525" b="0"/>
-            <wp:docPr id="4" name="Imagem 4"/>
+          <wp:inline distT="0" distB="0" distL="0" distR="0" wp14:anchorId="07689FCE" wp14:editId="53C759A8">
+            <wp:extent cx="5400040" cy="3645852"/>
+            <wp:effectExtent l="0" t="0" r="0" b="0"/>
+            <wp:docPr id="1" name="Imagem 1"/>
             <wp:cNvGraphicFramePr>
               <a:graphicFrameLocks xmlns:a="http://schemas.openxmlformats.org/drawingml/2006/main" noChangeAspect="1"/>
             </wp:cNvGraphicFramePr>
@@ -470,36 +467,23 @@
               <a:graphicData uri="http://schemas.openxmlformats.org/drawingml/2006/picture">
                 <pic:pic xmlns:pic="http://schemas.openxmlformats.org/drawingml/2006/picture">
                   <pic:nvPicPr>
-                    <pic:cNvPr id="0" name="Picture 2"/>
-                    <pic:cNvPicPr>
-                      <a:picLocks noChangeAspect="1" noChangeArrowheads="1"/>
-                    </pic:cNvPicPr>
+                    <pic:cNvPr id="0" name=""/>
+                    <pic:cNvPicPr/>
                   </pic:nvPicPr>
                   <pic:blipFill>
-                    <a:blip r:embed="rId7" cstate="print">
-                      <a:extLst>
-                        <a:ext uri="{28A0092B-C50C-407E-A947-70E740481C1C}">
-                          <a14:useLocalDpi xmlns="" xmlns:wpc="http://schemas.microsoft.com/office/word/2010/wordprocessingCanvas" xmlns:mc="http://schemas.openxmlformats.org/markup-compatibility/2006" xmlns:o="urn:schemas-microsoft-com:office:office" xmlns:v="urn:schemas-microsoft-com:vml" xmlns:wp14="http://schemas.microsoft.com/office/word/2010/wordprocessingDrawing" xmlns:w10="urn:schemas-microsoft-com:office:word" xmlns:w="http://schemas.openxmlformats.org/wordprocessingml/2006/main" xmlns:w14="http://schemas.microsoft.com/office/word/2010/wordml" xmlns:wpg="http://schemas.microsoft.com/office/word/2010/wordprocessingGroup" xmlns:wpi="http://schemas.microsoft.com/office/word/2010/wordprocessingInk" xmlns:wps="http://schemas.microsoft.com/office/word/2010/wordprocessingShape" xmlns:a14="http://schemas.microsoft.com/office/drawing/2010/main" val="0"/>
-                        </a:ext>
-                      </a:extLst>
-                    </a:blip>
-                    <a:srcRect/>
+                    <a:blip r:embed="rId8"/>
                     <a:stretch>
                       <a:fillRect/>
                     </a:stretch>
                   </pic:blipFill>
-                  <pic:spPr bwMode="auto">
+                  <pic:spPr>
                     <a:xfrm>
                       <a:off x="0" y="0"/>
-                      <a:ext cx="5610225" cy="4591050"/>
+                      <a:ext cx="5400040" cy="3645852"/>
                     </a:xfrm>
                     <a:prstGeom prst="rect">
                       <a:avLst/>
                     </a:prstGeom>
-                    <a:noFill/>
-                    <a:ln>
-                      <a:noFill/>
-                    </a:ln>
                   </pic:spPr>
                 </pic:pic>
               </a:graphicData>
@@ -514,34 +498,57 @@
         </w:rPr>
         <w:br/>
       </w:r>
-    </w:p>
-    <w:p>
-      <w:pPr>
-        <w:pStyle w:val="PargrafodaLista"/>
-        <w:numPr>
-          <w:ilvl w:val="1"/>
-          <w:numId w:val="1"/>
-        </w:numPr>
-        <w:rPr>
-          <w:rFonts w:ascii="Arial" w:hAnsi="Arial" w:cs="Arial"/>
-          <w:sz w:val="20"/>
-        </w:rPr>
-      </w:pPr>
-      <w:commentRangeStart w:id="3"/>
+      <w:r>
+        <w:rPr>
+          <w:rFonts w:ascii="Arial" w:hAnsi="Arial" w:cs="Arial"/>
+          <w:sz w:val="20"/>
+        </w:rPr>
+        <w:br/>
+      </w:r>
+      <w:r>
+        <w:rPr>
+          <w:rFonts w:ascii="Arial" w:hAnsi="Arial" w:cs="Arial"/>
+          <w:sz w:val="20"/>
+        </w:rPr>
+        <w:br/>
+      </w:r>
+      <w:r>
+        <w:rPr>
+          <w:rFonts w:ascii="Arial" w:hAnsi="Arial" w:cs="Arial"/>
+          <w:sz w:val="20"/>
+        </w:rPr>
+        <w:br/>
+      </w:r>
+      <w:r>
+        <w:rPr>
+          <w:rFonts w:ascii="Arial" w:hAnsi="Arial" w:cs="Arial"/>
+          <w:sz w:val="20"/>
+        </w:rPr>
+        <w:br/>
+      </w:r>
+      <w:r>
+        <w:rPr>
+          <w:rFonts w:ascii="Arial" w:hAnsi="Arial" w:cs="Arial"/>
+          <w:sz w:val="20"/>
+        </w:rPr>
+        <w:br/>
+      </w:r>
       <w:r>
         <w:rPr>
           <w:rFonts w:ascii="Arial" w:hAnsi="Arial" w:cs="Arial"/>
           <w:sz w:val="20"/>
         </w:rPr>
         <w:lastRenderedPageBreak/>
+        <w:br/>
+      </w:r>
+      <w:bookmarkStart w:id="1" w:name="_GoBack"/>
+      <w:bookmarkEnd w:id="1"/>
+      <w:r>
+        <w:rPr>
+          <w:rFonts w:ascii="Arial" w:hAnsi="Arial" w:cs="Arial"/>
+          <w:sz w:val="20"/>
+        </w:rPr>
         <w:t>Campos</w:t>
-      </w:r>
-      <w:commentRangeEnd w:id="3"/>
-      <w:r>
-        <w:rPr>
-          <w:rStyle w:val="Refdecomentrio"/>
-        </w:rPr>
-        <w:commentReference w:id="3"/>
       </w:r>
     </w:p>
     <w:tbl>
@@ -552,7 +559,7 @@
           <w:left w:w="70" w:type="dxa"/>
           <w:right w:w="70" w:type="dxa"/>
         </w:tblCellMar>
-        <w:tblLook w:val="04A0"/>
+        <w:tblLook w:val="04A0" w:firstRow="1" w:lastRow="0" w:firstColumn="1" w:lastColumn="0" w:noHBand="0" w:noVBand="1"/>
       </w:tblPr>
       <w:tblGrid>
         <w:gridCol w:w="960"/>
@@ -725,7 +732,6 @@
             <w:shd w:val="clear" w:color="auto" w:fill="auto"/>
             <w:noWrap/>
             <w:vAlign w:val="center"/>
-            <w:hideMark/>
           </w:tcPr>
           <w:p>
             <w:pPr>
@@ -763,7 +769,6 @@
             <w:shd w:val="clear" w:color="auto" w:fill="auto"/>
             <w:noWrap/>
             <w:vAlign w:val="center"/>
-            <w:hideMark/>
           </w:tcPr>
           <w:p>
             <w:pPr>
@@ -798,7 +803,6 @@
             </w:tcBorders>
             <w:shd w:val="clear" w:color="auto" w:fill="auto"/>
             <w:vAlign w:val="center"/>
-            <w:hideMark/>
           </w:tcPr>
           <w:p>
             <w:pPr>
@@ -832,15 +836,6 @@
                 <w:lang w:eastAsia="pt-BR"/>
               </w:rPr>
             </w:pPr>
-            <w:r>
-              <w:rPr>
-                <w:rFonts w:ascii="Arial" w:eastAsia="Times New Roman" w:hAnsi="Arial" w:cs="Arial"/>
-                <w:color w:val="000000"/>
-                <w:sz w:val="20"/>
-                <w:lang w:eastAsia="pt-BR"/>
-              </w:rPr>
-              <w:t>Este campo também é um link para o cliente efetuar o download do boleto (chamando o UC09 – Baixar Boleto).</w:t>
-            </w:r>
           </w:p>
         </w:tc>
         <w:tc>
@@ -855,19 +850,19 @@
             <w:shd w:val="clear" w:color="auto" w:fill="auto"/>
             <w:noWrap/>
             <w:vAlign w:val="center"/>
-            <w:hideMark/>
-          </w:tcPr>
-          <w:p>
-            <w:pPr>
-              <w:spacing w:after="0" w:line="240" w:lineRule="auto"/>
-              <w:jc w:val="center"/>
-              <w:rPr>
-                <w:rFonts w:ascii="Arial" w:eastAsia="Times New Roman" w:hAnsi="Arial" w:cs="Arial"/>
-                <w:color w:val="000000"/>
-                <w:sz w:val="20"/>
-                <w:lang w:eastAsia="pt-BR"/>
-              </w:rPr>
-            </w:pPr>
+          </w:tcPr>
+          <w:p>
+            <w:pPr>
+              <w:spacing w:after="0" w:line="240" w:lineRule="auto"/>
+              <w:jc w:val="center"/>
+              <w:rPr>
+                <w:rFonts w:ascii="Arial" w:eastAsia="Times New Roman" w:hAnsi="Arial" w:cs="Arial"/>
+                <w:color w:val="000000"/>
+                <w:sz w:val="20"/>
+                <w:lang w:eastAsia="pt-BR"/>
+              </w:rPr>
+            </w:pPr>
+            <w:proofErr w:type="spellStart"/>
             <w:r>
               <w:rPr>
                 <w:rFonts w:ascii="Arial" w:eastAsia="Times New Roman" w:hAnsi="Arial" w:cs="Arial"/>
@@ -876,6 +871,153 @@
                 <w:lang w:eastAsia="pt-BR"/>
               </w:rPr>
               <w:t>String</w:t>
+            </w:r>
+            <w:proofErr w:type="spellEnd"/>
+          </w:p>
+        </w:tc>
+      </w:tr>
+      <w:tr>
+        <w:trPr>
+          <w:trHeight w:val="1200"/>
+        </w:trPr>
+        <w:tc>
+          <w:tcPr>
+            <w:tcW w:w="960" w:type="dxa"/>
+            <w:tcBorders>
+              <w:top w:val="nil"/>
+              <w:left w:val="single" w:sz="4" w:space="0" w:color="auto"/>
+              <w:bottom w:val="single" w:sz="4" w:space="0" w:color="auto"/>
+              <w:right w:val="single" w:sz="4" w:space="0" w:color="auto"/>
+            </w:tcBorders>
+            <w:shd w:val="clear" w:color="auto" w:fill="auto"/>
+            <w:noWrap/>
+            <w:vAlign w:val="center"/>
+          </w:tcPr>
+          <w:p>
+            <w:pPr>
+              <w:spacing w:after="0" w:line="240" w:lineRule="auto"/>
+              <w:jc w:val="center"/>
+              <w:rPr>
+                <w:rFonts w:ascii="Arial" w:eastAsia="Times New Roman" w:hAnsi="Arial" w:cs="Arial"/>
+                <w:color w:val="000000"/>
+                <w:sz w:val="20"/>
+                <w:lang w:eastAsia="pt-BR"/>
+              </w:rPr>
+            </w:pPr>
+            <w:proofErr w:type="gramStart"/>
+            <w:r>
+              <w:rPr>
+                <w:rFonts w:ascii="Arial" w:eastAsia="Times New Roman" w:hAnsi="Arial" w:cs="Arial"/>
+                <w:color w:val="000000"/>
+                <w:sz w:val="20"/>
+                <w:lang w:eastAsia="pt-BR"/>
+              </w:rPr>
+              <w:t>2</w:t>
+            </w:r>
+            <w:proofErr w:type="gramEnd"/>
+          </w:p>
+        </w:tc>
+        <w:tc>
+          <w:tcPr>
+            <w:tcW w:w="1980" w:type="dxa"/>
+            <w:tcBorders>
+              <w:top w:val="nil"/>
+              <w:left w:val="nil"/>
+              <w:bottom w:val="single" w:sz="4" w:space="0" w:color="auto"/>
+              <w:right w:val="single" w:sz="4" w:space="0" w:color="auto"/>
+            </w:tcBorders>
+            <w:shd w:val="clear" w:color="auto" w:fill="auto"/>
+            <w:noWrap/>
+            <w:vAlign w:val="center"/>
+          </w:tcPr>
+          <w:p>
+            <w:pPr>
+              <w:spacing w:after="0" w:line="240" w:lineRule="auto"/>
+              <w:jc w:val="center"/>
+              <w:rPr>
+                <w:rFonts w:ascii="Arial" w:eastAsia="Times New Roman" w:hAnsi="Arial" w:cs="Arial"/>
+                <w:color w:val="000000"/>
+                <w:sz w:val="20"/>
+                <w:lang w:eastAsia="pt-BR"/>
+              </w:rPr>
+            </w:pPr>
+            <w:r>
+              <w:rPr>
+                <w:rFonts w:ascii="Arial" w:eastAsia="Times New Roman" w:hAnsi="Arial" w:cs="Arial"/>
+                <w:color w:val="000000"/>
+                <w:sz w:val="20"/>
+                <w:lang w:eastAsia="pt-BR"/>
+              </w:rPr>
+              <w:t>Data de Vencimento</w:t>
+            </w:r>
+          </w:p>
+        </w:tc>
+        <w:tc>
+          <w:tcPr>
+            <w:tcW w:w="2440" w:type="dxa"/>
+            <w:tcBorders>
+              <w:top w:val="nil"/>
+              <w:left w:val="nil"/>
+              <w:bottom w:val="single" w:sz="4" w:space="0" w:color="auto"/>
+              <w:right w:val="single" w:sz="4" w:space="0" w:color="auto"/>
+            </w:tcBorders>
+            <w:shd w:val="clear" w:color="auto" w:fill="auto"/>
+            <w:vAlign w:val="center"/>
+          </w:tcPr>
+          <w:p>
+            <w:pPr>
+              <w:spacing w:after="0" w:line="240" w:lineRule="auto"/>
+              <w:jc w:val="center"/>
+              <w:rPr>
+                <w:rFonts w:ascii="Arial" w:eastAsia="Times New Roman" w:hAnsi="Arial" w:cs="Arial"/>
+                <w:color w:val="000000"/>
+                <w:sz w:val="20"/>
+                <w:lang w:eastAsia="pt-BR"/>
+              </w:rPr>
+            </w:pPr>
+            <w:r>
+              <w:rPr>
+                <w:rFonts w:ascii="Arial" w:eastAsia="Times New Roman" w:hAnsi="Arial" w:cs="Arial"/>
+                <w:color w:val="000000"/>
+                <w:sz w:val="20"/>
+                <w:lang w:eastAsia="pt-BR"/>
+              </w:rPr>
+              <w:t>Data de vencimento do tributo</w:t>
+            </w:r>
+          </w:p>
+        </w:tc>
+        <w:tc>
+          <w:tcPr>
+            <w:tcW w:w="1420" w:type="dxa"/>
+            <w:tcBorders>
+              <w:top w:val="nil"/>
+              <w:left w:val="nil"/>
+              <w:bottom w:val="single" w:sz="4" w:space="0" w:color="auto"/>
+              <w:right w:val="single" w:sz="4" w:space="0" w:color="auto"/>
+            </w:tcBorders>
+            <w:shd w:val="clear" w:color="auto" w:fill="auto"/>
+            <w:noWrap/>
+            <w:vAlign w:val="center"/>
+          </w:tcPr>
+          <w:p>
+            <w:pPr>
+              <w:spacing w:after="0" w:line="240" w:lineRule="auto"/>
+              <w:jc w:val="center"/>
+              <w:rPr>
+                <w:rFonts w:ascii="Arial" w:eastAsia="Times New Roman" w:hAnsi="Arial" w:cs="Arial"/>
+                <w:color w:val="000000"/>
+                <w:sz w:val="20"/>
+                <w:lang w:eastAsia="pt-BR"/>
+              </w:rPr>
+            </w:pPr>
+            <w:r>
+              <w:rPr>
+                <w:rFonts w:ascii="Arial" w:eastAsia="Times New Roman" w:hAnsi="Arial" w:cs="Arial"/>
+                <w:color w:val="000000"/>
+                <w:sz w:val="20"/>
+                <w:lang w:eastAsia="pt-BR"/>
+              </w:rPr>
+              <w:t>Date</w:t>
             </w:r>
           </w:p>
         </w:tc>
@@ -896,7 +1038,6 @@
             <w:shd w:val="clear" w:color="auto" w:fill="auto"/>
             <w:noWrap/>
             <w:vAlign w:val="center"/>
-            <w:hideMark/>
           </w:tcPr>
           <w:p>
             <w:pPr>
@@ -917,7 +1058,7 @@
                 <w:sz w:val="20"/>
                 <w:lang w:eastAsia="pt-BR"/>
               </w:rPr>
-              <w:t>2</w:t>
+              <w:t>3</w:t>
             </w:r>
             <w:proofErr w:type="gramEnd"/>
           </w:p>
@@ -934,27 +1075,26 @@
             <w:shd w:val="clear" w:color="auto" w:fill="auto"/>
             <w:noWrap/>
             <w:vAlign w:val="center"/>
-            <w:hideMark/>
-          </w:tcPr>
-          <w:p>
-            <w:pPr>
-              <w:spacing w:after="0" w:line="240" w:lineRule="auto"/>
-              <w:jc w:val="center"/>
-              <w:rPr>
-                <w:rFonts w:ascii="Arial" w:eastAsia="Times New Roman" w:hAnsi="Arial" w:cs="Arial"/>
-                <w:color w:val="000000"/>
-                <w:sz w:val="20"/>
-                <w:lang w:eastAsia="pt-BR"/>
-              </w:rPr>
-            </w:pPr>
-            <w:r>
-              <w:rPr>
-                <w:rFonts w:ascii="Arial" w:eastAsia="Times New Roman" w:hAnsi="Arial" w:cs="Arial"/>
-                <w:color w:val="000000"/>
-                <w:sz w:val="20"/>
-                <w:lang w:eastAsia="pt-BR"/>
-              </w:rPr>
-              <w:t>Data de Vencimento</w:t>
+          </w:tcPr>
+          <w:p>
+            <w:pPr>
+              <w:spacing w:after="0" w:line="240" w:lineRule="auto"/>
+              <w:jc w:val="center"/>
+              <w:rPr>
+                <w:rFonts w:ascii="Arial" w:eastAsia="Times New Roman" w:hAnsi="Arial" w:cs="Arial"/>
+                <w:color w:val="000000"/>
+                <w:sz w:val="20"/>
+                <w:lang w:eastAsia="pt-BR"/>
+              </w:rPr>
+            </w:pPr>
+            <w:r>
+              <w:rPr>
+                <w:rFonts w:ascii="Arial" w:eastAsia="Times New Roman" w:hAnsi="Arial" w:cs="Arial"/>
+                <w:color w:val="000000"/>
+                <w:sz w:val="20"/>
+                <w:lang w:eastAsia="pt-BR"/>
+              </w:rPr>
+              <w:t>Visualizar boleto</w:t>
             </w:r>
           </w:p>
         </w:tc>
@@ -969,27 +1109,26 @@
             </w:tcBorders>
             <w:shd w:val="clear" w:color="auto" w:fill="auto"/>
             <w:vAlign w:val="center"/>
-            <w:hideMark/>
-          </w:tcPr>
-          <w:p>
-            <w:pPr>
-              <w:spacing w:after="0" w:line="240" w:lineRule="auto"/>
-              <w:jc w:val="center"/>
-              <w:rPr>
-                <w:rFonts w:ascii="Arial" w:eastAsia="Times New Roman" w:hAnsi="Arial" w:cs="Arial"/>
-                <w:color w:val="000000"/>
-                <w:sz w:val="20"/>
-                <w:lang w:eastAsia="pt-BR"/>
-              </w:rPr>
-            </w:pPr>
-            <w:r>
-              <w:rPr>
-                <w:rFonts w:ascii="Arial" w:eastAsia="Times New Roman" w:hAnsi="Arial" w:cs="Arial"/>
-                <w:color w:val="000000"/>
-                <w:sz w:val="20"/>
-                <w:lang w:eastAsia="pt-BR"/>
-              </w:rPr>
-              <w:t>Data de vencimento do tributo</w:t>
+          </w:tcPr>
+          <w:p>
+            <w:pPr>
+              <w:spacing w:after="0" w:line="240" w:lineRule="auto"/>
+              <w:jc w:val="center"/>
+              <w:rPr>
+                <w:rFonts w:ascii="Arial" w:eastAsia="Times New Roman" w:hAnsi="Arial" w:cs="Arial"/>
+                <w:color w:val="000000"/>
+                <w:sz w:val="20"/>
+                <w:lang w:eastAsia="pt-BR"/>
+              </w:rPr>
+            </w:pPr>
+            <w:r>
+              <w:rPr>
+                <w:rFonts w:ascii="Arial" w:eastAsia="Times New Roman" w:hAnsi="Arial" w:cs="Arial"/>
+                <w:color w:val="000000"/>
+                <w:sz w:val="20"/>
+                <w:lang w:eastAsia="pt-BR"/>
+              </w:rPr>
+              <w:t>Este campo é um link que para o cliente visualizar o boleto, antes de baixa-lo. Isso permitirá a consulta do valor do mesmo (a página com a visualização do boleto será descrita em outro momento).</w:t>
             </w:r>
           </w:p>
         </w:tc>
@@ -1005,51 +1144,746 @@
             <w:shd w:val="clear" w:color="auto" w:fill="auto"/>
             <w:noWrap/>
             <w:vAlign w:val="center"/>
-            <w:hideMark/>
-          </w:tcPr>
-          <w:p>
-            <w:pPr>
-              <w:spacing w:after="0" w:line="240" w:lineRule="auto"/>
-              <w:jc w:val="center"/>
-              <w:rPr>
-                <w:rFonts w:ascii="Arial" w:eastAsia="Times New Roman" w:hAnsi="Arial" w:cs="Arial"/>
-                <w:color w:val="000000"/>
-                <w:sz w:val="20"/>
-                <w:lang w:eastAsia="pt-BR"/>
-              </w:rPr>
-            </w:pPr>
-            <w:commentRangeStart w:id="4"/>
-            <w:r>
-              <w:rPr>
-                <w:rFonts w:ascii="Arial" w:eastAsia="Times New Roman" w:hAnsi="Arial" w:cs="Arial"/>
-                <w:color w:val="000000"/>
-                <w:sz w:val="20"/>
-                <w:lang w:eastAsia="pt-BR"/>
-              </w:rPr>
-              <w:t>Date</w:t>
-            </w:r>
-            <w:commentRangeEnd w:id="4"/>
-            <w:r>
-              <w:rPr>
-                <w:rStyle w:val="Refdecomentrio"/>
-              </w:rPr>
-              <w:commentReference w:id="4"/>
-            </w:r>
+          </w:tcPr>
+          <w:p>
+            <w:pPr>
+              <w:spacing w:after="0" w:line="240" w:lineRule="auto"/>
+              <w:jc w:val="center"/>
+              <w:rPr>
+                <w:rFonts w:ascii="Arial" w:eastAsia="Times New Roman" w:hAnsi="Arial" w:cs="Arial"/>
+                <w:color w:val="000000"/>
+                <w:sz w:val="20"/>
+                <w:lang w:eastAsia="pt-BR"/>
+              </w:rPr>
+            </w:pPr>
+            <w:proofErr w:type="spellStart"/>
+            <w:r>
+              <w:rPr>
+                <w:rFonts w:ascii="Arial" w:eastAsia="Times New Roman" w:hAnsi="Arial" w:cs="Arial"/>
+                <w:color w:val="000000"/>
+                <w:sz w:val="20"/>
+                <w:lang w:eastAsia="pt-BR"/>
+              </w:rPr>
+              <w:t>String</w:t>
+            </w:r>
+            <w:proofErr w:type="spellEnd"/>
+          </w:p>
+        </w:tc>
+      </w:tr>
+      <w:tr>
+        <w:trPr>
+          <w:trHeight w:val="600"/>
+        </w:trPr>
+        <w:tc>
+          <w:tcPr>
+            <w:tcW w:w="960" w:type="dxa"/>
+            <w:tcBorders>
+              <w:top w:val="nil"/>
+              <w:left w:val="single" w:sz="4" w:space="0" w:color="auto"/>
+              <w:bottom w:val="single" w:sz="4" w:space="0" w:color="auto"/>
+              <w:right w:val="single" w:sz="4" w:space="0" w:color="auto"/>
+            </w:tcBorders>
+            <w:shd w:val="clear" w:color="auto" w:fill="auto"/>
+            <w:noWrap/>
+            <w:vAlign w:val="center"/>
+          </w:tcPr>
+          <w:p>
+            <w:pPr>
+              <w:spacing w:after="0" w:line="240" w:lineRule="auto"/>
+              <w:jc w:val="center"/>
+              <w:rPr>
+                <w:rFonts w:ascii="Arial" w:eastAsia="Times New Roman" w:hAnsi="Arial" w:cs="Arial"/>
+                <w:color w:val="000000"/>
+                <w:sz w:val="20"/>
+                <w:lang w:eastAsia="pt-BR"/>
+              </w:rPr>
+            </w:pPr>
+            <w:proofErr w:type="gramStart"/>
+            <w:r>
+              <w:rPr>
+                <w:rFonts w:ascii="Arial" w:eastAsia="Times New Roman" w:hAnsi="Arial" w:cs="Arial"/>
+                <w:color w:val="000000"/>
+                <w:sz w:val="20"/>
+                <w:lang w:eastAsia="pt-BR"/>
+              </w:rPr>
+              <w:t>4</w:t>
+            </w:r>
+            <w:proofErr w:type="gramEnd"/>
+          </w:p>
+        </w:tc>
+        <w:tc>
+          <w:tcPr>
+            <w:tcW w:w="1980" w:type="dxa"/>
+            <w:tcBorders>
+              <w:top w:val="nil"/>
+              <w:left w:val="nil"/>
+              <w:bottom w:val="single" w:sz="4" w:space="0" w:color="auto"/>
+              <w:right w:val="single" w:sz="4" w:space="0" w:color="auto"/>
+            </w:tcBorders>
+            <w:shd w:val="clear" w:color="auto" w:fill="auto"/>
+            <w:noWrap/>
+            <w:vAlign w:val="center"/>
+          </w:tcPr>
+          <w:p>
+            <w:pPr>
+              <w:spacing w:after="0" w:line="240" w:lineRule="auto"/>
+              <w:jc w:val="center"/>
+              <w:rPr>
+                <w:rFonts w:ascii="Arial" w:eastAsia="Times New Roman" w:hAnsi="Arial" w:cs="Arial"/>
+                <w:color w:val="000000"/>
+                <w:sz w:val="20"/>
+                <w:lang w:eastAsia="pt-BR"/>
+              </w:rPr>
+            </w:pPr>
+            <w:r>
+              <w:rPr>
+                <w:rFonts w:ascii="Arial" w:eastAsia="Times New Roman" w:hAnsi="Arial" w:cs="Arial"/>
+                <w:color w:val="000000"/>
+                <w:sz w:val="20"/>
+                <w:lang w:eastAsia="pt-BR"/>
+              </w:rPr>
+              <w:t>Baixar</w:t>
+            </w:r>
+          </w:p>
+        </w:tc>
+        <w:tc>
+          <w:tcPr>
+            <w:tcW w:w="2440" w:type="dxa"/>
+            <w:tcBorders>
+              <w:top w:val="nil"/>
+              <w:left w:val="nil"/>
+              <w:bottom w:val="single" w:sz="4" w:space="0" w:color="auto"/>
+              <w:right w:val="single" w:sz="4" w:space="0" w:color="auto"/>
+            </w:tcBorders>
+            <w:shd w:val="clear" w:color="auto" w:fill="auto"/>
+            <w:vAlign w:val="center"/>
+          </w:tcPr>
+          <w:p>
+            <w:pPr>
+              <w:spacing w:after="0" w:line="240" w:lineRule="auto"/>
+              <w:jc w:val="center"/>
+              <w:rPr>
+                <w:rFonts w:ascii="Arial" w:eastAsia="Times New Roman" w:hAnsi="Arial" w:cs="Arial"/>
+                <w:color w:val="000000"/>
+                <w:sz w:val="20"/>
+                <w:lang w:eastAsia="pt-BR"/>
+              </w:rPr>
+            </w:pPr>
+            <w:r>
+              <w:rPr>
+                <w:rFonts w:ascii="Arial" w:eastAsia="Times New Roman" w:hAnsi="Arial" w:cs="Arial"/>
+                <w:color w:val="000000"/>
+                <w:sz w:val="20"/>
+                <w:lang w:eastAsia="pt-BR"/>
+              </w:rPr>
+              <w:t>Este campo é um link para o cliente efetuar o download do boleto (chamando o UC09 – Baixar Boleto).</w:t>
+            </w:r>
+          </w:p>
+        </w:tc>
+        <w:tc>
+          <w:tcPr>
+            <w:tcW w:w="1420" w:type="dxa"/>
+            <w:tcBorders>
+              <w:top w:val="nil"/>
+              <w:left w:val="nil"/>
+              <w:bottom w:val="single" w:sz="4" w:space="0" w:color="auto"/>
+              <w:right w:val="single" w:sz="4" w:space="0" w:color="auto"/>
+            </w:tcBorders>
+            <w:shd w:val="clear" w:color="auto" w:fill="auto"/>
+            <w:noWrap/>
+            <w:vAlign w:val="center"/>
+          </w:tcPr>
+          <w:p>
+            <w:pPr>
+              <w:spacing w:after="0" w:line="240" w:lineRule="auto"/>
+              <w:jc w:val="center"/>
+              <w:rPr>
+                <w:rFonts w:ascii="Arial" w:eastAsia="Times New Roman" w:hAnsi="Arial" w:cs="Arial"/>
+                <w:color w:val="000000"/>
+                <w:sz w:val="20"/>
+                <w:lang w:eastAsia="pt-BR"/>
+              </w:rPr>
+            </w:pPr>
+            <w:proofErr w:type="spellStart"/>
+            <w:r>
+              <w:rPr>
+                <w:rFonts w:ascii="Arial" w:eastAsia="Times New Roman" w:hAnsi="Arial" w:cs="Arial"/>
+                <w:color w:val="000000"/>
+                <w:sz w:val="20"/>
+                <w:lang w:eastAsia="pt-BR"/>
+              </w:rPr>
+              <w:t>String</w:t>
+            </w:r>
+            <w:proofErr w:type="spellEnd"/>
+          </w:p>
+        </w:tc>
+      </w:tr>
+      <w:tr>
+        <w:trPr>
+          <w:trHeight w:val="600"/>
+        </w:trPr>
+        <w:tc>
+          <w:tcPr>
+            <w:tcW w:w="960" w:type="dxa"/>
+            <w:tcBorders>
+              <w:top w:val="nil"/>
+              <w:left w:val="single" w:sz="4" w:space="0" w:color="auto"/>
+              <w:bottom w:val="single" w:sz="4" w:space="0" w:color="auto"/>
+              <w:right w:val="single" w:sz="4" w:space="0" w:color="auto"/>
+            </w:tcBorders>
+            <w:shd w:val="clear" w:color="auto" w:fill="auto"/>
+            <w:noWrap/>
+            <w:vAlign w:val="center"/>
+          </w:tcPr>
+          <w:p>
+            <w:pPr>
+              <w:spacing w:after="0" w:line="240" w:lineRule="auto"/>
+              <w:jc w:val="center"/>
+              <w:rPr>
+                <w:rFonts w:ascii="Arial" w:eastAsia="Times New Roman" w:hAnsi="Arial" w:cs="Arial"/>
+                <w:color w:val="000000"/>
+                <w:sz w:val="20"/>
+                <w:lang w:eastAsia="pt-BR"/>
+              </w:rPr>
+            </w:pPr>
+            <w:proofErr w:type="gramStart"/>
+            <w:r>
+              <w:rPr>
+                <w:rFonts w:ascii="Arial" w:eastAsia="Times New Roman" w:hAnsi="Arial" w:cs="Arial"/>
+                <w:color w:val="000000"/>
+                <w:sz w:val="20"/>
+                <w:lang w:eastAsia="pt-BR"/>
+              </w:rPr>
+              <w:t>5</w:t>
+            </w:r>
+            <w:proofErr w:type="gramEnd"/>
+          </w:p>
+        </w:tc>
+        <w:tc>
+          <w:tcPr>
+            <w:tcW w:w="1980" w:type="dxa"/>
+            <w:tcBorders>
+              <w:top w:val="nil"/>
+              <w:left w:val="nil"/>
+              <w:bottom w:val="single" w:sz="4" w:space="0" w:color="auto"/>
+              <w:right w:val="single" w:sz="4" w:space="0" w:color="auto"/>
+            </w:tcBorders>
+            <w:shd w:val="clear" w:color="auto" w:fill="auto"/>
+            <w:noWrap/>
+            <w:vAlign w:val="center"/>
+          </w:tcPr>
+          <w:p>
+            <w:pPr>
+              <w:spacing w:after="0" w:line="240" w:lineRule="auto"/>
+              <w:jc w:val="center"/>
+              <w:rPr>
+                <w:rFonts w:ascii="Arial" w:eastAsia="Times New Roman" w:hAnsi="Arial" w:cs="Arial"/>
+                <w:color w:val="000000"/>
+                <w:sz w:val="20"/>
+                <w:lang w:eastAsia="pt-BR"/>
+              </w:rPr>
+            </w:pPr>
+            <w:r>
+              <w:rPr>
+                <w:rFonts w:ascii="Arial" w:eastAsia="Times New Roman" w:hAnsi="Arial" w:cs="Arial"/>
+                <w:color w:val="000000"/>
+                <w:sz w:val="20"/>
+                <w:lang w:eastAsia="pt-BR"/>
+              </w:rPr>
+              <w:t>Consultar histórico</w:t>
+            </w:r>
+          </w:p>
+        </w:tc>
+        <w:tc>
+          <w:tcPr>
+            <w:tcW w:w="2440" w:type="dxa"/>
+            <w:tcBorders>
+              <w:top w:val="nil"/>
+              <w:left w:val="nil"/>
+              <w:bottom w:val="single" w:sz="4" w:space="0" w:color="auto"/>
+              <w:right w:val="single" w:sz="4" w:space="0" w:color="auto"/>
+            </w:tcBorders>
+            <w:shd w:val="clear" w:color="auto" w:fill="auto"/>
+            <w:vAlign w:val="center"/>
+          </w:tcPr>
+          <w:p>
+            <w:pPr>
+              <w:spacing w:after="0" w:line="240" w:lineRule="auto"/>
+              <w:jc w:val="center"/>
+              <w:rPr>
+                <w:rFonts w:ascii="Arial" w:eastAsia="Times New Roman" w:hAnsi="Arial" w:cs="Arial"/>
+                <w:color w:val="000000"/>
+                <w:sz w:val="20"/>
+                <w:u w:val="single"/>
+                <w:lang w:eastAsia="pt-BR"/>
+              </w:rPr>
+            </w:pPr>
+            <w:r>
+              <w:rPr>
+                <w:rFonts w:ascii="Arial" w:eastAsia="Times New Roman" w:hAnsi="Arial" w:cs="Arial"/>
+                <w:color w:val="000000"/>
+                <w:sz w:val="20"/>
+                <w:lang w:eastAsia="pt-BR"/>
+              </w:rPr>
+              <w:t xml:space="preserve">Consultar histórico é um campo </w:t>
+            </w:r>
+            <w:proofErr w:type="spellStart"/>
+            <w:r>
+              <w:rPr>
+                <w:rFonts w:ascii="Arial" w:eastAsia="Times New Roman" w:hAnsi="Arial" w:cs="Arial"/>
+                <w:color w:val="000000"/>
+                <w:sz w:val="20"/>
+                <w:lang w:eastAsia="pt-BR"/>
+              </w:rPr>
+              <w:t>dropdown</w:t>
+            </w:r>
+            <w:proofErr w:type="spellEnd"/>
+            <w:r>
+              <w:rPr>
+                <w:rFonts w:ascii="Arial" w:eastAsia="Times New Roman" w:hAnsi="Arial" w:cs="Arial"/>
+                <w:color w:val="000000"/>
+                <w:sz w:val="20"/>
+                <w:lang w:eastAsia="pt-BR"/>
+              </w:rPr>
+              <w:t xml:space="preserve"> que contém as opções de consultar o histórico dos boletos anteriores. A consulta poderá ser feita por data ou pelo nome do tributo.</w:t>
+            </w:r>
+          </w:p>
+        </w:tc>
+        <w:tc>
+          <w:tcPr>
+            <w:tcW w:w="1420" w:type="dxa"/>
+            <w:tcBorders>
+              <w:top w:val="nil"/>
+              <w:left w:val="nil"/>
+              <w:bottom w:val="single" w:sz="4" w:space="0" w:color="auto"/>
+              <w:right w:val="single" w:sz="4" w:space="0" w:color="auto"/>
+            </w:tcBorders>
+            <w:shd w:val="clear" w:color="auto" w:fill="auto"/>
+            <w:noWrap/>
+            <w:vAlign w:val="center"/>
+          </w:tcPr>
+          <w:p>
+            <w:pPr>
+              <w:spacing w:after="0" w:line="240" w:lineRule="auto"/>
+              <w:jc w:val="center"/>
+              <w:rPr>
+                <w:rFonts w:ascii="Arial" w:eastAsia="Times New Roman" w:hAnsi="Arial" w:cs="Arial"/>
+                <w:color w:val="000000"/>
+                <w:sz w:val="20"/>
+                <w:u w:val="single"/>
+                <w:lang w:eastAsia="pt-BR"/>
+              </w:rPr>
+            </w:pPr>
+            <w:proofErr w:type="spellStart"/>
+            <w:r>
+              <w:rPr>
+                <w:rFonts w:ascii="Arial" w:eastAsia="Times New Roman" w:hAnsi="Arial" w:cs="Arial"/>
+                <w:color w:val="000000"/>
+                <w:sz w:val="20"/>
+                <w:u w:val="single"/>
+                <w:lang w:eastAsia="pt-BR"/>
+              </w:rPr>
+              <w:t>String</w:t>
+            </w:r>
+            <w:proofErr w:type="spellEnd"/>
+          </w:p>
+        </w:tc>
+      </w:tr>
+      <w:tr>
+        <w:trPr>
+          <w:trHeight w:val="600"/>
+        </w:trPr>
+        <w:tc>
+          <w:tcPr>
+            <w:tcW w:w="960" w:type="dxa"/>
+            <w:tcBorders>
+              <w:top w:val="nil"/>
+              <w:left w:val="single" w:sz="4" w:space="0" w:color="auto"/>
+              <w:bottom w:val="single" w:sz="4" w:space="0" w:color="auto"/>
+              <w:right w:val="single" w:sz="4" w:space="0" w:color="auto"/>
+            </w:tcBorders>
+            <w:shd w:val="clear" w:color="auto" w:fill="auto"/>
+            <w:noWrap/>
+            <w:vAlign w:val="center"/>
+          </w:tcPr>
+          <w:p>
+            <w:pPr>
+              <w:spacing w:after="0" w:line="240" w:lineRule="auto"/>
+              <w:jc w:val="center"/>
+              <w:rPr>
+                <w:rFonts w:ascii="Arial" w:eastAsia="Times New Roman" w:hAnsi="Arial" w:cs="Arial"/>
+                <w:color w:val="000000"/>
+                <w:sz w:val="20"/>
+                <w:lang w:eastAsia="pt-BR"/>
+              </w:rPr>
+            </w:pPr>
+            <w:proofErr w:type="gramStart"/>
+            <w:r>
+              <w:rPr>
+                <w:rFonts w:ascii="Arial" w:eastAsia="Times New Roman" w:hAnsi="Arial" w:cs="Arial"/>
+                <w:color w:val="000000"/>
+                <w:sz w:val="20"/>
+                <w:lang w:eastAsia="pt-BR"/>
+              </w:rPr>
+              <w:t>6</w:t>
+            </w:r>
+            <w:proofErr w:type="gramEnd"/>
+          </w:p>
+        </w:tc>
+        <w:tc>
+          <w:tcPr>
+            <w:tcW w:w="1980" w:type="dxa"/>
+            <w:tcBorders>
+              <w:top w:val="nil"/>
+              <w:left w:val="nil"/>
+              <w:bottom w:val="single" w:sz="4" w:space="0" w:color="auto"/>
+              <w:right w:val="single" w:sz="4" w:space="0" w:color="auto"/>
+            </w:tcBorders>
+            <w:shd w:val="clear" w:color="auto" w:fill="auto"/>
+            <w:noWrap/>
+            <w:vAlign w:val="center"/>
+          </w:tcPr>
+          <w:p>
+            <w:pPr>
+              <w:spacing w:after="0" w:line="240" w:lineRule="auto"/>
+              <w:jc w:val="center"/>
+              <w:rPr>
+                <w:rFonts w:ascii="Arial" w:eastAsia="Times New Roman" w:hAnsi="Arial" w:cs="Arial"/>
+                <w:color w:val="000000"/>
+                <w:sz w:val="20"/>
+                <w:lang w:eastAsia="pt-BR"/>
+              </w:rPr>
+            </w:pPr>
+            <w:r>
+              <w:rPr>
+                <w:rFonts w:ascii="Arial" w:eastAsia="Times New Roman" w:hAnsi="Arial" w:cs="Arial"/>
+                <w:color w:val="000000"/>
+                <w:sz w:val="20"/>
+                <w:lang w:eastAsia="pt-BR"/>
+              </w:rPr>
+              <w:t>Nome do cliente</w:t>
+            </w:r>
+          </w:p>
+        </w:tc>
+        <w:tc>
+          <w:tcPr>
+            <w:tcW w:w="2440" w:type="dxa"/>
+            <w:tcBorders>
+              <w:top w:val="nil"/>
+              <w:left w:val="nil"/>
+              <w:bottom w:val="single" w:sz="4" w:space="0" w:color="auto"/>
+              <w:right w:val="single" w:sz="4" w:space="0" w:color="auto"/>
+            </w:tcBorders>
+            <w:shd w:val="clear" w:color="auto" w:fill="auto"/>
+            <w:vAlign w:val="center"/>
+          </w:tcPr>
+          <w:p>
+            <w:pPr>
+              <w:spacing w:after="0" w:line="240" w:lineRule="auto"/>
+              <w:jc w:val="center"/>
+              <w:rPr>
+                <w:rFonts w:ascii="Arial" w:eastAsia="Times New Roman" w:hAnsi="Arial" w:cs="Arial"/>
+                <w:color w:val="000000"/>
+                <w:sz w:val="20"/>
+                <w:lang w:eastAsia="pt-BR"/>
+              </w:rPr>
+            </w:pPr>
+            <w:r>
+              <w:rPr>
+                <w:rFonts w:ascii="Arial" w:eastAsia="Times New Roman" w:hAnsi="Arial" w:cs="Arial"/>
+                <w:color w:val="000000"/>
+                <w:sz w:val="20"/>
+                <w:lang w:eastAsia="pt-BR"/>
+              </w:rPr>
+              <w:t xml:space="preserve">O nome do cliente que está </w:t>
+            </w:r>
+            <w:proofErr w:type="spellStart"/>
+            <w:r>
+              <w:rPr>
+                <w:rFonts w:ascii="Arial" w:eastAsia="Times New Roman" w:hAnsi="Arial" w:cs="Arial"/>
+                <w:color w:val="000000"/>
+                <w:sz w:val="20"/>
+                <w:lang w:eastAsia="pt-BR"/>
+              </w:rPr>
+              <w:t>logado</w:t>
+            </w:r>
+            <w:proofErr w:type="spellEnd"/>
+            <w:r>
+              <w:rPr>
+                <w:rFonts w:ascii="Arial" w:eastAsia="Times New Roman" w:hAnsi="Arial" w:cs="Arial"/>
+                <w:color w:val="000000"/>
+                <w:sz w:val="20"/>
+                <w:lang w:eastAsia="pt-BR"/>
+              </w:rPr>
+              <w:t xml:space="preserve"> no sistema</w:t>
+            </w:r>
+          </w:p>
+        </w:tc>
+        <w:tc>
+          <w:tcPr>
+            <w:tcW w:w="1420" w:type="dxa"/>
+            <w:tcBorders>
+              <w:top w:val="nil"/>
+              <w:left w:val="nil"/>
+              <w:bottom w:val="single" w:sz="4" w:space="0" w:color="auto"/>
+              <w:right w:val="single" w:sz="4" w:space="0" w:color="auto"/>
+            </w:tcBorders>
+            <w:shd w:val="clear" w:color="auto" w:fill="auto"/>
+            <w:noWrap/>
+            <w:vAlign w:val="center"/>
+          </w:tcPr>
+          <w:p>
+            <w:pPr>
+              <w:spacing w:after="0" w:line="240" w:lineRule="auto"/>
+              <w:jc w:val="center"/>
+              <w:rPr>
+                <w:rFonts w:ascii="Arial" w:eastAsia="Times New Roman" w:hAnsi="Arial" w:cs="Arial"/>
+                <w:color w:val="000000"/>
+                <w:sz w:val="20"/>
+                <w:lang w:eastAsia="pt-BR"/>
+              </w:rPr>
+            </w:pPr>
+            <w:proofErr w:type="spellStart"/>
+            <w:r>
+              <w:rPr>
+                <w:rFonts w:ascii="Arial" w:eastAsia="Times New Roman" w:hAnsi="Arial" w:cs="Arial"/>
+                <w:color w:val="000000"/>
+                <w:sz w:val="20"/>
+                <w:u w:val="single"/>
+                <w:lang w:eastAsia="pt-BR"/>
+              </w:rPr>
+              <w:t>String</w:t>
+            </w:r>
+            <w:proofErr w:type="spellEnd"/>
+          </w:p>
+        </w:tc>
+      </w:tr>
+      <w:tr>
+        <w:trPr>
+          <w:trHeight w:val="600"/>
+        </w:trPr>
+        <w:tc>
+          <w:tcPr>
+            <w:tcW w:w="960" w:type="dxa"/>
+            <w:tcBorders>
+              <w:top w:val="nil"/>
+              <w:left w:val="single" w:sz="4" w:space="0" w:color="auto"/>
+              <w:bottom w:val="single" w:sz="4" w:space="0" w:color="auto"/>
+              <w:right w:val="single" w:sz="4" w:space="0" w:color="auto"/>
+            </w:tcBorders>
+            <w:shd w:val="clear" w:color="auto" w:fill="auto"/>
+            <w:noWrap/>
+            <w:vAlign w:val="center"/>
+          </w:tcPr>
+          <w:p>
+            <w:pPr>
+              <w:spacing w:after="0" w:line="240" w:lineRule="auto"/>
+              <w:jc w:val="center"/>
+              <w:rPr>
+                <w:rFonts w:ascii="Arial" w:eastAsia="Times New Roman" w:hAnsi="Arial" w:cs="Arial"/>
+                <w:color w:val="000000"/>
+                <w:sz w:val="20"/>
+                <w:lang w:eastAsia="pt-BR"/>
+              </w:rPr>
+            </w:pPr>
+            <w:proofErr w:type="gramStart"/>
+            <w:r>
+              <w:rPr>
+                <w:rFonts w:ascii="Arial" w:eastAsia="Times New Roman" w:hAnsi="Arial" w:cs="Arial"/>
+                <w:color w:val="000000"/>
+                <w:sz w:val="20"/>
+                <w:lang w:eastAsia="pt-BR"/>
+              </w:rPr>
+              <w:t>7</w:t>
+            </w:r>
+            <w:proofErr w:type="gramEnd"/>
+          </w:p>
+        </w:tc>
+        <w:tc>
+          <w:tcPr>
+            <w:tcW w:w="1980" w:type="dxa"/>
+            <w:tcBorders>
+              <w:top w:val="nil"/>
+              <w:left w:val="nil"/>
+              <w:bottom w:val="single" w:sz="4" w:space="0" w:color="auto"/>
+              <w:right w:val="single" w:sz="4" w:space="0" w:color="auto"/>
+            </w:tcBorders>
+            <w:shd w:val="clear" w:color="auto" w:fill="auto"/>
+            <w:noWrap/>
+            <w:vAlign w:val="center"/>
+          </w:tcPr>
+          <w:p>
+            <w:pPr>
+              <w:spacing w:after="0" w:line="240" w:lineRule="auto"/>
+              <w:jc w:val="center"/>
+              <w:rPr>
+                <w:rFonts w:ascii="Arial" w:eastAsia="Times New Roman" w:hAnsi="Arial" w:cs="Arial"/>
+                <w:color w:val="000000"/>
+                <w:sz w:val="20"/>
+                <w:lang w:eastAsia="pt-BR"/>
+              </w:rPr>
+            </w:pPr>
+            <w:r>
+              <w:rPr>
+                <w:rFonts w:ascii="Arial" w:eastAsia="Times New Roman" w:hAnsi="Arial" w:cs="Arial"/>
+                <w:color w:val="000000"/>
+                <w:sz w:val="20"/>
+                <w:lang w:eastAsia="pt-BR"/>
+              </w:rPr>
+              <w:t>Sair</w:t>
+            </w:r>
+          </w:p>
+        </w:tc>
+        <w:tc>
+          <w:tcPr>
+            <w:tcW w:w="2440" w:type="dxa"/>
+            <w:tcBorders>
+              <w:top w:val="nil"/>
+              <w:left w:val="nil"/>
+              <w:bottom w:val="single" w:sz="4" w:space="0" w:color="auto"/>
+              <w:right w:val="single" w:sz="4" w:space="0" w:color="auto"/>
+            </w:tcBorders>
+            <w:shd w:val="clear" w:color="auto" w:fill="auto"/>
+            <w:vAlign w:val="center"/>
+          </w:tcPr>
+          <w:p>
+            <w:pPr>
+              <w:spacing w:after="0" w:line="240" w:lineRule="auto"/>
+              <w:jc w:val="center"/>
+              <w:rPr>
+                <w:rFonts w:ascii="Arial" w:eastAsia="Times New Roman" w:hAnsi="Arial" w:cs="Arial"/>
+                <w:color w:val="000000"/>
+                <w:sz w:val="20"/>
+                <w:lang w:eastAsia="pt-BR"/>
+              </w:rPr>
+            </w:pPr>
+            <w:r>
+              <w:rPr>
+                <w:rFonts w:ascii="Arial" w:eastAsia="Times New Roman" w:hAnsi="Arial" w:cs="Arial"/>
+                <w:color w:val="000000"/>
+                <w:sz w:val="20"/>
+                <w:lang w:eastAsia="pt-BR"/>
+              </w:rPr>
+              <w:t xml:space="preserve">Este campo efetua o </w:t>
+            </w:r>
+            <w:proofErr w:type="spellStart"/>
+            <w:r>
+              <w:rPr>
+                <w:rFonts w:ascii="Arial" w:eastAsia="Times New Roman" w:hAnsi="Arial" w:cs="Arial"/>
+                <w:i/>
+                <w:color w:val="000000"/>
+                <w:sz w:val="20"/>
+                <w:lang w:eastAsia="pt-BR"/>
+              </w:rPr>
+              <w:t>logoff</w:t>
+            </w:r>
+            <w:proofErr w:type="spellEnd"/>
+            <w:r>
+              <w:rPr>
+                <w:rFonts w:ascii="Arial" w:eastAsia="Times New Roman" w:hAnsi="Arial" w:cs="Arial"/>
+                <w:color w:val="000000"/>
+                <w:sz w:val="20"/>
+                <w:lang w:eastAsia="pt-BR"/>
+              </w:rPr>
+              <w:t xml:space="preserve"> do sistema</w:t>
+            </w:r>
+          </w:p>
+        </w:tc>
+        <w:tc>
+          <w:tcPr>
+            <w:tcW w:w="1420" w:type="dxa"/>
+            <w:tcBorders>
+              <w:top w:val="nil"/>
+              <w:left w:val="nil"/>
+              <w:bottom w:val="single" w:sz="4" w:space="0" w:color="auto"/>
+              <w:right w:val="single" w:sz="4" w:space="0" w:color="auto"/>
+            </w:tcBorders>
+            <w:shd w:val="clear" w:color="auto" w:fill="auto"/>
+            <w:noWrap/>
+            <w:vAlign w:val="center"/>
+          </w:tcPr>
+          <w:p>
+            <w:pPr>
+              <w:spacing w:after="0" w:line="240" w:lineRule="auto"/>
+              <w:jc w:val="center"/>
+              <w:rPr>
+                <w:rFonts w:ascii="Arial" w:eastAsia="Times New Roman" w:hAnsi="Arial" w:cs="Arial"/>
+                <w:color w:val="000000"/>
+                <w:sz w:val="20"/>
+                <w:lang w:eastAsia="pt-BR"/>
+              </w:rPr>
+            </w:pPr>
+            <w:proofErr w:type="spellStart"/>
+            <w:r>
+              <w:rPr>
+                <w:rFonts w:ascii="Arial" w:eastAsia="Times New Roman" w:hAnsi="Arial" w:cs="Arial"/>
+                <w:color w:val="000000"/>
+                <w:sz w:val="20"/>
+                <w:u w:val="single"/>
+                <w:lang w:eastAsia="pt-BR"/>
+              </w:rPr>
+              <w:t>String</w:t>
+            </w:r>
+            <w:proofErr w:type="spellEnd"/>
           </w:p>
         </w:tc>
       </w:tr>
     </w:tbl>
+    <w:p/>
     <w:p>
-      <w:pPr>
-        <w:rPr>
-          <w:rFonts w:ascii="Arial" w:hAnsi="Arial" w:cs="Arial"/>
-          <w:b/>
-          <w:sz w:val="28"/>
-          <w:szCs w:val="28"/>
-        </w:rPr>
-      </w:pPr>
+      <w:r>
+        <w:t xml:space="preserve">Visualização do campo </w:t>
+      </w:r>
+      <w:proofErr w:type="gramStart"/>
+      <w:r>
+        <w:t>5</w:t>
+      </w:r>
+      <w:proofErr w:type="gramEnd"/>
     </w:p>
-    <w:p/>
+    <w:p>
+      <w:r>
+        <w:rPr>
+          <w:noProof/>
+          <w:lang w:eastAsia="pt-BR"/>
+        </w:rPr>
+        <w:lastRenderedPageBreak/>
+        <w:drawing>
+          <wp:inline distT="0" distB="0" distL="0" distR="0" wp14:anchorId="6DB43ACE" wp14:editId="69DD8100">
+            <wp:extent cx="5400040" cy="3645852"/>
+            <wp:effectExtent l="0" t="0" r="0" b="0"/>
+            <wp:docPr id="5" name="Imagem 5"/>
+            <wp:cNvGraphicFramePr>
+              <a:graphicFrameLocks xmlns:a="http://schemas.openxmlformats.org/drawingml/2006/main" noChangeAspect="1"/>
+            </wp:cNvGraphicFramePr>
+            <a:graphic xmlns:a="http://schemas.openxmlformats.org/drawingml/2006/main">
+              <a:graphicData uri="http://schemas.openxmlformats.org/drawingml/2006/picture">
+                <pic:pic xmlns:pic="http://schemas.openxmlformats.org/drawingml/2006/picture">
+                  <pic:nvPicPr>
+                    <pic:cNvPr id="0" name=""/>
+                    <pic:cNvPicPr/>
+                  </pic:nvPicPr>
+                  <pic:blipFill>
+                    <a:blip r:embed="rId9"/>
+                    <a:stretch>
+                      <a:fillRect/>
+                    </a:stretch>
+                  </pic:blipFill>
+                  <pic:spPr>
+                    <a:xfrm>
+                      <a:off x="0" y="0"/>
+                      <a:ext cx="5400040" cy="3645852"/>
+                    </a:xfrm>
+                    <a:prstGeom prst="rect">
+                      <a:avLst/>
+                    </a:prstGeom>
+                  </pic:spPr>
+                </pic:pic>
+              </a:graphicData>
+            </a:graphic>
+          </wp:inline>
+        </w:drawing>
+      </w:r>
+    </w:p>
     <w:sectPr>
       <w:pgSz w:w="11906" w:h="16838"/>
       <w:pgMar w:top="1417" w:right="1701" w:bottom="1417" w:left="1701" w:header="708" w:footer="708" w:gutter="0"/>
@@ -1061,8 +1895,8 @@
 </file>
 
 <file path=word/comments.xml><?xml version="1.0" encoding="utf-8"?>
-<w:comments xmlns:ve="http://schemas.openxmlformats.org/markup-compatibility/2006" xmlns:o="urn:schemas-microsoft-com:office:office" xmlns:r="http://schemas.openxmlformats.org/officeDocument/2006/relationships" xmlns:m="http://schemas.openxmlformats.org/officeDocument/2006/math" xmlns:v="urn:schemas-microsoft-com:vml" xmlns:wp="http://schemas.openxmlformats.org/drawingml/2006/wordprocessingDrawing" xmlns:w10="urn:schemas-microsoft-com:office:word" xmlns:w="http://schemas.openxmlformats.org/wordprocessingml/2006/main" xmlns:wne="http://schemas.microsoft.com/office/word/2006/wordml">
-  <w:comment w:id="0" w:author="Glaydson" w:date="2014-04-28T16:37:00Z" w:initials="GVS">
+<w:comments xmlns:wpc="http://schemas.microsoft.com/office/word/2010/wordprocessingCanvas" xmlns:mc="http://schemas.openxmlformats.org/markup-compatibility/2006" xmlns:o="urn:schemas-microsoft-com:office:office" xmlns:r="http://schemas.openxmlformats.org/officeDocument/2006/relationships" xmlns:m="http://schemas.openxmlformats.org/officeDocument/2006/math" xmlns:v="urn:schemas-microsoft-com:vml" xmlns:wp14="http://schemas.microsoft.com/office/word/2010/wordprocessingDrawing" xmlns:wp="http://schemas.openxmlformats.org/drawingml/2006/wordprocessingDrawing" xmlns:w10="urn:schemas-microsoft-com:office:word" xmlns:w="http://schemas.openxmlformats.org/wordprocessingml/2006/main" xmlns:w14="http://schemas.microsoft.com/office/word/2010/wordml" xmlns:wpg="http://schemas.microsoft.com/office/word/2010/wordprocessingGroup" xmlns:wpi="http://schemas.microsoft.com/office/word/2010/wordprocessingInk" xmlns:wne="http://schemas.microsoft.com/office/word/2006/wordml" xmlns:wps="http://schemas.microsoft.com/office/word/2010/wordprocessingShape" mc:Ignorable="w14 wp14">
+  <w:comment w:id="0" w:author="Glaydson" w:date="2014-04-29T11:47:00Z" w:initials="GVS">
     <w:p>
       <w:pPr>
         <w:pStyle w:val="Textodecomentrio"/>
@@ -1074,66 +1908,36 @@
         <w:annotationRef/>
       </w:r>
       <w:r>
-        <w:t>Segundo o Diagrama de Casos de Uso, existe outra opção disponível para o Cliente, que é a consulta de histórico de boletos.</w:t>
+        <w:t>Exibir apenas os vencimentos do mês corrente pode não ser suficiente para o usuário. Poderia haver a opção de escolher que meses se deseja exibir, ou então a interface permitir a navegação para meses posteriores.</w:t>
       </w:r>
     </w:p>
-  </w:comment>
-  <w:comment w:id="1" w:author="Glaydson" w:date="2014-04-28T16:47:00Z" w:initials="GVS">
     <w:p>
       <w:pPr>
         <w:pStyle w:val="Textodecomentrio"/>
       </w:pPr>
-      <w:r>
-        <w:rPr>
-          <w:rStyle w:val="Refdecomentrio"/>
-        </w:rPr>
-        <w:annotationRef/>
-      </w:r>
-      <w:r>
-        <w:t xml:space="preserve">Exibir apenas os vencimentos do mês corrente pode não ser suficiente para o usuário. Poderia haver a opção de escolher que meses se deseja exibir, ou então a interface permitir a navegação para meses </w:t>
-      </w:r>
-      <w:r>
-        <w:t>posteriores.</w:t>
-      </w:r>
     </w:p>
-  </w:comment>
-  <w:comment w:id="3" w:author="Glaydson" w:date="2014-04-28T16:35:00Z" w:initials="GVS">
     <w:p>
       <w:pPr>
         <w:pStyle w:val="Textodecomentrio"/>
       </w:pPr>
       <w:r>
-        <w:rPr>
-          <w:rStyle w:val="Refdecomentrio"/>
-        </w:rPr>
-        <w:annotationRef/>
-      </w:r>
-      <w:r>
-        <w:t>A Interface não está boa do ponto de vista de comunicação com o usuário. Primeiro, deveriam constar o nome do usuário (empresa?), um título melhor (Agenda de Vencimentos, pelo menos), qual o mês e/ou meses que estão sendo exibidos, e títulos para os campos (dia, tributos a vencer, por exemplo). Poderia conter também o valor a pagar de cada tributo, e se ao clicar no nome do tributo existe um redirecionamento para baixar o boleto, então isto deveria estar explicitado na interface. Onde está a tal opção de download que é falada no texto do caso de uso? Poderia também haver uma navegabilidade para os meses seguintes. Enfim, a interface pode ser muito melhor do que esta que foi mostrada aqui.</w:t>
+        <w:t>Resposta:</w:t>
       </w:r>
     </w:p>
-  </w:comment>
-  <w:comment w:id="4" w:author="Glaydson" w:date="2014-04-28T16:34:00Z" w:initials="GVS">
     <w:p>
       <w:pPr>
         <w:pStyle w:val="Textodecomentrio"/>
       </w:pPr>
       <w:r>
-        <w:rPr>
-          <w:rStyle w:val="Refdecomentrio"/>
-        </w:rPr>
-        <w:annotationRef/>
-      </w:r>
-      <w:r>
-        <w:t xml:space="preserve">Existem outros campos na interface que não são comentados aqui, tal como “envie-nos uma mensagem”. Não se pode colocar um campo na interface e não se falar sobre ele na descrição. Se eles não existem, então melhor retirar da interface. Mesmo campos que são informativos ou que já </w:t>
+        <w:t xml:space="preserve">Mostrar meses posteriores será impossível, pois os boletos são gerados apenas alguns dias antes de seu vencimento. A tabela que mostra os boletos disponíveis não começa </w:t>
       </w:r>
       <w:proofErr w:type="gramStart"/>
       <w:r>
-        <w:t>vem preenchidos</w:t>
+        <w:t>o mês totalmente preenchida</w:t>
       </w:r>
       <w:proofErr w:type="gramEnd"/>
       <w:r>
-        <w:t xml:space="preserve"> devem ser explicados.</w:t>
+        <w:t>, a mesma vai aumentando no decorrer do mês.</w:t>
       </w:r>
     </w:p>
   </w:comment>
@@ -1141,7 +1945,7 @@
 </file>
 
 <file path=word/numbering.xml><?xml version="1.0" encoding="utf-8"?>
-<w:numbering xmlns:ve="http://schemas.openxmlformats.org/markup-compatibility/2006" xmlns:o="urn:schemas-microsoft-com:office:office" xmlns:r="http://schemas.openxmlformats.org/officeDocument/2006/relationships" xmlns:m="http://schemas.openxmlformats.org/officeDocument/2006/math" xmlns:v="urn:schemas-microsoft-com:vml" xmlns:wp="http://schemas.openxmlformats.org/drawingml/2006/wordprocessingDrawing" xmlns:w10="urn:schemas-microsoft-com:office:word" xmlns:w="http://schemas.openxmlformats.org/wordprocessingml/2006/main" xmlns:wne="http://schemas.microsoft.com/office/word/2006/wordml">
+<w:numbering xmlns:wpc="http://schemas.microsoft.com/office/word/2010/wordprocessingCanvas" xmlns:mc="http://schemas.openxmlformats.org/markup-compatibility/2006" xmlns:o="urn:schemas-microsoft-com:office:office" xmlns:r="http://schemas.openxmlformats.org/officeDocument/2006/relationships" xmlns:m="http://schemas.openxmlformats.org/officeDocument/2006/math" xmlns:v="urn:schemas-microsoft-com:vml" xmlns:wp14="http://schemas.microsoft.com/office/word/2010/wordprocessingDrawing" xmlns:wp="http://schemas.openxmlformats.org/drawingml/2006/wordprocessingDrawing" xmlns:w10="urn:schemas-microsoft-com:office:word" xmlns:w="http://schemas.openxmlformats.org/wordprocessingml/2006/main" xmlns:w14="http://schemas.microsoft.com/office/word/2010/wordml" xmlns:wpg="http://schemas.microsoft.com/office/word/2010/wordprocessingGroup" xmlns:wpi="http://schemas.microsoft.com/office/word/2010/wordprocessingInk" xmlns:wne="http://schemas.microsoft.com/office/word/2006/wordml" xmlns:wps="http://schemas.microsoft.com/office/word/2010/wordprocessingShape" mc:Ignorable="w14 wp14">
   <w:abstractNum w:abstractNumId="0">
     <w:nsid w:val="2F656BFA"/>
     <w:multiLevelType w:val="multilevel"/>
@@ -1238,7 +2042,7 @@
 </file>
 
 <file path=word/styles.xml><?xml version="1.0" encoding="utf-8"?>
-<w:styles xmlns:r="http://schemas.openxmlformats.org/officeDocument/2006/relationships" xmlns:w="http://schemas.openxmlformats.org/wordprocessingml/2006/main">
+<w:styles xmlns:mc="http://schemas.openxmlformats.org/markup-compatibility/2006" xmlns:r="http://schemas.openxmlformats.org/officeDocument/2006/relationships" xmlns:w="http://schemas.openxmlformats.org/wordprocessingml/2006/main" xmlns:w14="http://schemas.microsoft.com/office/word/2010/wordml" mc:Ignorable="w14">
   <w:docDefaults>
     <w:rPrDefault>
       <w:rPr>
@@ -1409,7 +2213,6 @@
     <w:uiPriority w:val="99"/>
     <w:semiHidden/>
     <w:unhideWhenUsed/>
-    <w:qFormat/>
     <w:tblPr>
       <w:tblInd w:w="0" w:type="dxa"/>
       <w:tblCellMar>
@@ -1484,7 +2287,6 @@
     <w:basedOn w:val="Normal"/>
     <w:link w:val="TextodecomentrioChar"/>
     <w:uiPriority w:val="99"/>
-    <w:semiHidden/>
     <w:unhideWhenUsed/>
     <w:rsid w:val="0066275B"/>
     <w:pPr>
@@ -1500,7 +2302,6 @@
     <w:basedOn w:val="Fontepargpadro"/>
     <w:link w:val="Textodecomentrio"/>
     <w:uiPriority w:val="99"/>
-    <w:semiHidden/>
     <w:rsid w:val="0066275B"/>
     <w:rPr>
       <w:sz w:val="20"/>
@@ -1531,6 +2332,8 @@
     <w:rPr>
       <w:b/>
       <w:bCs/>
+      <w:sz w:val="20"/>
+      <w:szCs w:val="20"/>
     </w:rPr>
   </w:style>
 </w:styles>
@@ -1763,6 +2566,72 @@
       <w:rFonts w:ascii="Tahoma" w:hAnsi="Tahoma" w:cs="Tahoma"/>
       <w:sz w:val="16"/>
       <w:szCs w:val="16"/>
+    </w:rPr>
+  </w:style>
+  <w:style w:type="character" w:styleId="Refdecomentrio">
+    <w:name w:val="annotation reference"/>
+    <w:basedOn w:val="Fontepargpadro"/>
+    <w:uiPriority w:val="99"/>
+    <w:semiHidden/>
+    <w:unhideWhenUsed/>
+    <w:rsid w:val="0066275B"/>
+    <w:rPr>
+      <w:sz w:val="16"/>
+      <w:szCs w:val="16"/>
+    </w:rPr>
+  </w:style>
+  <w:style w:type="paragraph" w:styleId="Textodecomentrio">
+    <w:name w:val="annotation text"/>
+    <w:basedOn w:val="Normal"/>
+    <w:link w:val="TextodecomentrioChar"/>
+    <w:uiPriority w:val="99"/>
+    <w:unhideWhenUsed/>
+    <w:rsid w:val="0066275B"/>
+    <w:pPr>
+      <w:spacing w:line="240" w:lineRule="auto"/>
+    </w:pPr>
+    <w:rPr>
+      <w:sz w:val="20"/>
+      <w:szCs w:val="20"/>
+    </w:rPr>
+  </w:style>
+  <w:style w:type="character" w:customStyle="1" w:styleId="TextodecomentrioChar">
+    <w:name w:val="Texto de comentário Char"/>
+    <w:basedOn w:val="Fontepargpadro"/>
+    <w:link w:val="Textodecomentrio"/>
+    <w:uiPriority w:val="99"/>
+    <w:rsid w:val="0066275B"/>
+    <w:rPr>
+      <w:sz w:val="20"/>
+      <w:szCs w:val="20"/>
+    </w:rPr>
+  </w:style>
+  <w:style w:type="paragraph" w:styleId="Assuntodocomentrio">
+    <w:name w:val="annotation subject"/>
+    <w:basedOn w:val="Textodecomentrio"/>
+    <w:next w:val="Textodecomentrio"/>
+    <w:link w:val="AssuntodocomentrioChar"/>
+    <w:uiPriority w:val="99"/>
+    <w:semiHidden/>
+    <w:unhideWhenUsed/>
+    <w:rsid w:val="0066275B"/>
+    <w:rPr>
+      <w:b/>
+      <w:bCs/>
+    </w:rPr>
+  </w:style>
+  <w:style w:type="character" w:customStyle="1" w:styleId="AssuntodocomentrioChar">
+    <w:name w:val="Assunto do comentário Char"/>
+    <w:basedOn w:val="TextodecomentrioChar"/>
+    <w:link w:val="Assuntodocomentrio"/>
+    <w:uiPriority w:val="99"/>
+    <w:semiHidden/>
+    <w:rsid w:val="0066275B"/>
+    <w:rPr>
+      <w:b/>
+      <w:bCs/>
+      <w:sz w:val="20"/>
+      <w:szCs w:val="20"/>
     </w:rPr>
   </w:style>
 </w:styles>
@@ -2058,7 +2927,7 @@
 </file>
 
 <file path=customXml/itemProps1.xml><?xml version="1.0" encoding="utf-8"?>
-<ds:datastoreItem xmlns:ds="http://schemas.openxmlformats.org/officeDocument/2006/customXml" ds:itemID="{5BC5826B-1D59-4B44-81D9-8274D326B777}">
+<ds:datastoreItem xmlns:ds="http://schemas.openxmlformats.org/officeDocument/2006/customXml" ds:itemID="{1B68B522-ECDB-4341-8BA7-49D334621A86}">
   <ds:schemaRefs>
     <ds:schemaRef ds:uri="http://schemas.openxmlformats.org/officeDocument/2006/bibliography"/>
   </ds:schemaRefs>

</xml_diff>

<commit_message>
Correções na especificação do UC08 e no Modelo de Projeto
</commit_message>
<xml_diff>
--- a/UC08 - Consultar Agenda de Vencimentos.docx
+++ b/UC08 - Consultar Agenda de Vencimentos.docx
@@ -1,6 +1,6 @@
 
 <file path=word/document.xml><?xml version="1.0" encoding="utf-8"?>
-<w:document xmlns:wpc="http://schemas.microsoft.com/office/word/2010/wordprocessingCanvas" xmlns:mc="http://schemas.openxmlformats.org/markup-compatibility/2006" xmlns:o="urn:schemas-microsoft-com:office:office" xmlns:r="http://schemas.openxmlformats.org/officeDocument/2006/relationships" xmlns:m="http://schemas.openxmlformats.org/officeDocument/2006/math" xmlns:v="urn:schemas-microsoft-com:vml" xmlns:wp14="http://schemas.microsoft.com/office/word/2010/wordprocessingDrawing" xmlns:wp="http://schemas.openxmlformats.org/drawingml/2006/wordprocessingDrawing" xmlns:w10="urn:schemas-microsoft-com:office:word" xmlns:w="http://schemas.openxmlformats.org/wordprocessingml/2006/main" xmlns:w14="http://schemas.microsoft.com/office/word/2010/wordml" xmlns:wpg="http://schemas.microsoft.com/office/word/2010/wordprocessingGroup" xmlns:wpi="http://schemas.microsoft.com/office/word/2010/wordprocessingInk" xmlns:wne="http://schemas.microsoft.com/office/word/2006/wordml" xmlns:wps="http://schemas.microsoft.com/office/word/2010/wordprocessingShape" mc:Ignorable="w14 wp14">
+<w:document xmlns:ve="http://schemas.openxmlformats.org/markup-compatibility/2006" xmlns:o="urn:schemas-microsoft-com:office:office" xmlns:r="http://schemas.openxmlformats.org/officeDocument/2006/relationships" xmlns:m="http://schemas.openxmlformats.org/officeDocument/2006/math" xmlns:v="urn:schemas-microsoft-com:vml" xmlns:wp="http://schemas.openxmlformats.org/drawingml/2006/wordprocessingDrawing" xmlns:w10="urn:schemas-microsoft-com:office:word" xmlns:w="http://schemas.openxmlformats.org/wordprocessingml/2006/main" xmlns:wne="http://schemas.microsoft.com/office/word/2006/wordml">
   <w:body>
     <w:p>
       <w:pPr>
@@ -284,7 +284,7 @@
           <w:rFonts w:ascii="Arial" w:hAnsi="Arial" w:cs="Arial"/>
           <w:sz w:val="20"/>
         </w:rPr>
-        <w:t xml:space="preserve">em formato de tabela, os vencimentos do mês corrente, </w:t>
+        <w:t>em formato de tabela, os vencimentos do mês corrente, na seguinte ordem: nome do tributo (boleto)</w:t>
       </w:r>
       <w:proofErr w:type="gramStart"/>
       <w:r>
@@ -292,7 +292,7 @@
           <w:rFonts w:ascii="Arial" w:hAnsi="Arial" w:cs="Arial"/>
           <w:sz w:val="20"/>
         </w:rPr>
-        <w:t>na</w:t>
+        <w:t>, data</w:t>
       </w:r>
       <w:proofErr w:type="gramEnd"/>
       <w:r>
@@ -300,23 +300,7 @@
           <w:rFonts w:ascii="Arial" w:hAnsi="Arial" w:cs="Arial"/>
           <w:sz w:val="20"/>
         </w:rPr>
-        <w:t xml:space="preserve"> </w:t>
-      </w:r>
-      <w:proofErr w:type="gramStart"/>
-      <w:r>
-        <w:rPr>
-          <w:rFonts w:ascii="Arial" w:hAnsi="Arial" w:cs="Arial"/>
-          <w:sz w:val="20"/>
-        </w:rPr>
-        <w:t>seguinte</w:t>
-      </w:r>
-      <w:proofErr w:type="gramEnd"/>
-      <w:r>
-        <w:rPr>
-          <w:rFonts w:ascii="Arial" w:hAnsi="Arial" w:cs="Arial"/>
-          <w:sz w:val="20"/>
-        </w:rPr>
-        <w:t xml:space="preserve"> ordem: nome do tributo (boleto), data de vencimento e opção de download</w:t>
+        <w:t xml:space="preserve"> de vencimento e opção de download</w:t>
       </w:r>
       <w:r>
         <w:rPr>
@@ -441,6 +425,13 @@
           <w:rFonts w:ascii="Arial" w:hAnsi="Arial" w:cs="Arial"/>
           <w:sz w:val="20"/>
         </w:rPr>
+        <w:t xml:space="preserve"> – Visualização da Agenda de Vencimentos</w:t>
+      </w:r>
+      <w:r>
+        <w:rPr>
+          <w:rFonts w:ascii="Arial" w:hAnsi="Arial" w:cs="Arial"/>
+          <w:sz w:val="20"/>
+        </w:rPr>
         <w:br/>
       </w:r>
       <w:r>
@@ -456,7 +447,7 @@
           <w:lang w:eastAsia="pt-BR"/>
         </w:rPr>
         <w:drawing>
-          <wp:inline distT="0" distB="0" distL="0" distR="0" wp14:anchorId="07689FCE" wp14:editId="53C759A8">
+          <wp:inline distT="0" distB="0" distL="0" distR="0">
             <wp:extent cx="5400040" cy="3645852"/>
             <wp:effectExtent l="0" t="0" r="0" b="0"/>
             <wp:docPr id="1" name="Imagem 1"/>
@@ -471,7 +462,7 @@
                     <pic:cNvPicPr/>
                   </pic:nvPicPr>
                   <pic:blipFill>
-                    <a:blip r:embed="rId8"/>
+                    <a:blip r:embed="rId7" cstate="print"/>
                     <a:stretch>
                       <a:fillRect/>
                     </a:stretch>
@@ -548,24 +539,34 @@
           <w:rFonts w:ascii="Arial" w:hAnsi="Arial" w:cs="Arial"/>
           <w:sz w:val="20"/>
         </w:rPr>
-        <w:t>Campos</w:t>
-      </w:r>
+        <w:t>6.1.1. Campos</w:t>
+      </w:r>
+    </w:p>
+    <w:p>
+      <w:pPr>
+        <w:pStyle w:val="PargrafodaLista"/>
+        <w:ind w:left="792"/>
+        <w:rPr>
+          <w:rFonts w:ascii="Arial" w:hAnsi="Arial" w:cs="Arial"/>
+          <w:sz w:val="20"/>
+        </w:rPr>
+      </w:pPr>
     </w:p>
     <w:tbl>
       <w:tblPr>
-        <w:tblW w:w="6800" w:type="dxa"/>
+        <w:tblW w:w="8379" w:type="dxa"/>
         <w:tblInd w:w="55" w:type="dxa"/>
         <w:tblCellMar>
           <w:left w:w="70" w:type="dxa"/>
           <w:right w:w="70" w:type="dxa"/>
         </w:tblCellMar>
-        <w:tblLook w:val="04A0" w:firstRow="1" w:lastRow="0" w:firstColumn="1" w:lastColumn="0" w:noHBand="0" w:noVBand="1"/>
+        <w:tblLook w:val="04A0"/>
       </w:tblPr>
       <w:tblGrid>
-        <w:gridCol w:w="960"/>
-        <w:gridCol w:w="1980"/>
-        <w:gridCol w:w="2440"/>
-        <w:gridCol w:w="1420"/>
+        <w:gridCol w:w="582"/>
+        <w:gridCol w:w="2358"/>
+        <w:gridCol w:w="4163"/>
+        <w:gridCol w:w="1276"/>
       </w:tblGrid>
       <w:tr>
         <w:trPr>
@@ -573,7 +574,7 @@
         </w:trPr>
         <w:tc>
           <w:tcPr>
-            <w:tcW w:w="960" w:type="dxa"/>
+            <w:tcW w:w="582" w:type="dxa"/>
             <w:tcBorders>
               <w:top w:val="single" w:sz="4" w:space="0" w:color="auto"/>
               <w:left w:val="single" w:sz="4" w:space="0" w:color="auto"/>
@@ -609,7 +610,7 @@
         </w:tc>
         <w:tc>
           <w:tcPr>
-            <w:tcW w:w="1980" w:type="dxa"/>
+            <w:tcW w:w="2358" w:type="dxa"/>
             <w:tcBorders>
               <w:top w:val="single" w:sz="4" w:space="0" w:color="auto"/>
               <w:left w:val="nil"/>
@@ -645,7 +646,7 @@
         </w:tc>
         <w:tc>
           <w:tcPr>
-            <w:tcW w:w="2440" w:type="dxa"/>
+            <w:tcW w:w="4163" w:type="dxa"/>
             <w:tcBorders>
               <w:top w:val="single" w:sz="4" w:space="0" w:color="auto"/>
               <w:left w:val="nil"/>
@@ -681,7 +682,7 @@
         </w:tc>
         <w:tc>
           <w:tcPr>
-            <w:tcW w:w="1420" w:type="dxa"/>
+            <w:tcW w:w="1276" w:type="dxa"/>
             <w:tcBorders>
               <w:top w:val="single" w:sz="4" w:space="0" w:color="auto"/>
               <w:left w:val="nil"/>
@@ -722,7 +723,7 @@
         </w:trPr>
         <w:tc>
           <w:tcPr>
-            <w:tcW w:w="960" w:type="dxa"/>
+            <w:tcW w:w="582" w:type="dxa"/>
             <w:tcBorders>
               <w:top w:val="nil"/>
               <w:left w:val="single" w:sz="4" w:space="0" w:color="auto"/>
@@ -759,7 +760,7 @@
         </w:tc>
         <w:tc>
           <w:tcPr>
-            <w:tcW w:w="1980" w:type="dxa"/>
+            <w:tcW w:w="2358" w:type="dxa"/>
             <w:tcBorders>
               <w:top w:val="nil"/>
               <w:left w:val="nil"/>
@@ -794,7 +795,7 @@
         </w:tc>
         <w:tc>
           <w:tcPr>
-            <w:tcW w:w="2440" w:type="dxa"/>
+            <w:tcW w:w="4163" w:type="dxa"/>
             <w:tcBorders>
               <w:top w:val="nil"/>
               <w:left w:val="nil"/>
@@ -825,22 +826,10 @@
               <w:t>Neste campo constam os nomes dos tributos a vencer. Ex.: ISS, DARF, FGTS.</w:t>
             </w:r>
           </w:p>
-          <w:p>
-            <w:pPr>
-              <w:spacing w:after="0" w:line="240" w:lineRule="auto"/>
-              <w:jc w:val="center"/>
-              <w:rPr>
-                <w:rFonts w:ascii="Arial" w:eastAsia="Times New Roman" w:hAnsi="Arial" w:cs="Arial"/>
-                <w:color w:val="000000"/>
-                <w:sz w:val="20"/>
-                <w:lang w:eastAsia="pt-BR"/>
-              </w:rPr>
-            </w:pPr>
-          </w:p>
-        </w:tc>
-        <w:tc>
-          <w:tcPr>
-            <w:tcW w:w="1420" w:type="dxa"/>
+        </w:tc>
+        <w:tc>
+          <w:tcPr>
+            <w:tcW w:w="1276" w:type="dxa"/>
             <w:tcBorders>
               <w:top w:val="nil"/>
               <w:left w:val="nil"/>
@@ -862,7 +851,6 @@
                 <w:lang w:eastAsia="pt-BR"/>
               </w:rPr>
             </w:pPr>
-            <w:proofErr w:type="spellStart"/>
             <w:r>
               <w:rPr>
                 <w:rFonts w:ascii="Arial" w:eastAsia="Times New Roman" w:hAnsi="Arial" w:cs="Arial"/>
@@ -872,7 +860,6 @@
               </w:rPr>
               <w:t>String</w:t>
             </w:r>
-            <w:proofErr w:type="spellEnd"/>
           </w:p>
         </w:tc>
       </w:tr>
@@ -882,7 +869,7 @@
         </w:trPr>
         <w:tc>
           <w:tcPr>
-            <w:tcW w:w="960" w:type="dxa"/>
+            <w:tcW w:w="582" w:type="dxa"/>
             <w:tcBorders>
               <w:top w:val="nil"/>
               <w:left w:val="single" w:sz="4" w:space="0" w:color="auto"/>
@@ -919,7 +906,7 @@
         </w:tc>
         <w:tc>
           <w:tcPr>
-            <w:tcW w:w="1980" w:type="dxa"/>
+            <w:tcW w:w="2358" w:type="dxa"/>
             <w:tcBorders>
               <w:top w:val="nil"/>
               <w:left w:val="nil"/>
@@ -954,7 +941,7 @@
         </w:tc>
         <w:tc>
           <w:tcPr>
-            <w:tcW w:w="2440" w:type="dxa"/>
+            <w:tcW w:w="4163" w:type="dxa"/>
             <w:tcBorders>
               <w:top w:val="nil"/>
               <w:left w:val="nil"/>
@@ -988,7 +975,7 @@
         </w:tc>
         <w:tc>
           <w:tcPr>
-            <w:tcW w:w="1420" w:type="dxa"/>
+            <w:tcW w:w="1276" w:type="dxa"/>
             <w:tcBorders>
               <w:top w:val="nil"/>
               <w:left w:val="nil"/>
@@ -1017,7 +1004,16 @@
                 <w:sz w:val="20"/>
                 <w:lang w:eastAsia="pt-BR"/>
               </w:rPr>
-              <w:t>Date</w:t>
+              <w:t>Dat</w:t>
+            </w:r>
+            <w:r>
+              <w:rPr>
+                <w:rFonts w:ascii="Arial" w:eastAsia="Times New Roman" w:hAnsi="Arial" w:cs="Arial"/>
+                <w:color w:val="000000"/>
+                <w:sz w:val="20"/>
+                <w:lang w:eastAsia="pt-BR"/>
+              </w:rPr>
+              <w:t>a</w:t>
             </w:r>
           </w:p>
         </w:tc>
@@ -1028,7 +1024,7 @@
         </w:trPr>
         <w:tc>
           <w:tcPr>
-            <w:tcW w:w="960" w:type="dxa"/>
+            <w:tcW w:w="582" w:type="dxa"/>
             <w:tcBorders>
               <w:top w:val="nil"/>
               <w:left w:val="single" w:sz="4" w:space="0" w:color="auto"/>
@@ -1065,7 +1061,7 @@
         </w:tc>
         <w:tc>
           <w:tcPr>
-            <w:tcW w:w="1980" w:type="dxa"/>
+            <w:tcW w:w="2358" w:type="dxa"/>
             <w:tcBorders>
               <w:top w:val="nil"/>
               <w:left w:val="nil"/>
@@ -1100,7 +1096,7 @@
         </w:tc>
         <w:tc>
           <w:tcPr>
-            <w:tcW w:w="2440" w:type="dxa"/>
+            <w:tcW w:w="4163" w:type="dxa"/>
             <w:tcBorders>
               <w:top w:val="nil"/>
               <w:left w:val="nil"/>
@@ -1128,13 +1124,39 @@
                 <w:sz w:val="20"/>
                 <w:lang w:eastAsia="pt-BR"/>
               </w:rPr>
-              <w:t>Este campo é um link que para o cliente visualizar o boleto, antes de baixa-lo. Isso permitirá a consulta do valor do mesmo (a página com a visualização do boleto será descrita em outro momento).</w:t>
-            </w:r>
-          </w:p>
-        </w:tc>
-        <w:tc>
-          <w:tcPr>
-            <w:tcW w:w="1420" w:type="dxa"/>
+              <w:t xml:space="preserve">Este campo é um link que para o cliente visualizar o boleto, antes de baixa-lo. Isso permitirá a consulta do valor do mesmo (a página com a visualização do boleto será descrita em outro </w:t>
+            </w:r>
+            <w:commentRangeStart w:id="2"/>
+            <w:r>
+              <w:rPr>
+                <w:rFonts w:ascii="Arial" w:eastAsia="Times New Roman" w:hAnsi="Arial" w:cs="Arial"/>
+                <w:color w:val="000000"/>
+                <w:sz w:val="20"/>
+                <w:lang w:eastAsia="pt-BR"/>
+              </w:rPr>
+              <w:t>momento</w:t>
+            </w:r>
+            <w:commentRangeEnd w:id="2"/>
+            <w:r>
+              <w:rPr>
+                <w:rStyle w:val="Refdecomentrio"/>
+              </w:rPr>
+              <w:commentReference w:id="2"/>
+            </w:r>
+            <w:r>
+              <w:rPr>
+                <w:rFonts w:ascii="Arial" w:eastAsia="Times New Roman" w:hAnsi="Arial" w:cs="Arial"/>
+                <w:color w:val="000000"/>
+                <w:sz w:val="20"/>
+                <w:lang w:eastAsia="pt-BR"/>
+              </w:rPr>
+              <w:t>).</w:t>
+            </w:r>
+          </w:p>
+        </w:tc>
+        <w:tc>
+          <w:tcPr>
+            <w:tcW w:w="1276" w:type="dxa"/>
             <w:tcBorders>
               <w:top w:val="nil"/>
               <w:left w:val="nil"/>
@@ -1156,7 +1178,6 @@
                 <w:lang w:eastAsia="pt-BR"/>
               </w:rPr>
             </w:pPr>
-            <w:proofErr w:type="spellStart"/>
             <w:r>
               <w:rPr>
                 <w:rFonts w:ascii="Arial" w:eastAsia="Times New Roman" w:hAnsi="Arial" w:cs="Arial"/>
@@ -1166,7 +1187,6 @@
               </w:rPr>
               <w:t>String</w:t>
             </w:r>
-            <w:proofErr w:type="spellEnd"/>
           </w:p>
         </w:tc>
       </w:tr>
@@ -1176,7 +1196,7 @@
         </w:trPr>
         <w:tc>
           <w:tcPr>
-            <w:tcW w:w="960" w:type="dxa"/>
+            <w:tcW w:w="582" w:type="dxa"/>
             <w:tcBorders>
               <w:top w:val="nil"/>
               <w:left w:val="single" w:sz="4" w:space="0" w:color="auto"/>
@@ -1213,7 +1233,7 @@
         </w:tc>
         <w:tc>
           <w:tcPr>
-            <w:tcW w:w="1980" w:type="dxa"/>
+            <w:tcW w:w="2358" w:type="dxa"/>
             <w:tcBorders>
               <w:top w:val="nil"/>
               <w:left w:val="nil"/>
@@ -1248,7 +1268,7 @@
         </w:tc>
         <w:tc>
           <w:tcPr>
-            <w:tcW w:w="2440" w:type="dxa"/>
+            <w:tcW w:w="4163" w:type="dxa"/>
             <w:tcBorders>
               <w:top w:val="nil"/>
               <w:left w:val="nil"/>
@@ -1282,7 +1302,7 @@
         </w:tc>
         <w:tc>
           <w:tcPr>
-            <w:tcW w:w="1420" w:type="dxa"/>
+            <w:tcW w:w="1276" w:type="dxa"/>
             <w:tcBorders>
               <w:top w:val="nil"/>
               <w:left w:val="nil"/>
@@ -1304,7 +1324,6 @@
                 <w:lang w:eastAsia="pt-BR"/>
               </w:rPr>
             </w:pPr>
-            <w:proofErr w:type="spellStart"/>
             <w:r>
               <w:rPr>
                 <w:rFonts w:ascii="Arial" w:eastAsia="Times New Roman" w:hAnsi="Arial" w:cs="Arial"/>
@@ -1314,7 +1333,6 @@
               </w:rPr>
               <w:t>String</w:t>
             </w:r>
-            <w:proofErr w:type="spellEnd"/>
           </w:p>
         </w:tc>
       </w:tr>
@@ -1324,7 +1342,7 @@
         </w:trPr>
         <w:tc>
           <w:tcPr>
-            <w:tcW w:w="960" w:type="dxa"/>
+            <w:tcW w:w="582" w:type="dxa"/>
             <w:tcBorders>
               <w:top w:val="nil"/>
               <w:left w:val="single" w:sz="4" w:space="0" w:color="auto"/>
@@ -1361,7 +1379,7 @@
         </w:tc>
         <w:tc>
           <w:tcPr>
-            <w:tcW w:w="1980" w:type="dxa"/>
+            <w:tcW w:w="2358" w:type="dxa"/>
             <w:tcBorders>
               <w:top w:val="nil"/>
               <w:left w:val="nil"/>
@@ -1396,7 +1414,7 @@
         </w:tc>
         <w:tc>
           <w:tcPr>
-            <w:tcW w:w="2440" w:type="dxa"/>
+            <w:tcW w:w="4163" w:type="dxa"/>
             <w:tcBorders>
               <w:top w:val="nil"/>
               <w:left w:val="nil"/>
@@ -1451,7 +1469,7 @@
         </w:tc>
         <w:tc>
           <w:tcPr>
-            <w:tcW w:w="1420" w:type="dxa"/>
+            <w:tcW w:w="1276" w:type="dxa"/>
             <w:tcBorders>
               <w:top w:val="nil"/>
               <w:left w:val="nil"/>
@@ -1474,7 +1492,6 @@
                 <w:lang w:eastAsia="pt-BR"/>
               </w:rPr>
             </w:pPr>
-            <w:proofErr w:type="spellStart"/>
             <w:r>
               <w:rPr>
                 <w:rFonts w:ascii="Arial" w:eastAsia="Times New Roman" w:hAnsi="Arial" w:cs="Arial"/>
@@ -1485,7 +1502,6 @@
               </w:rPr>
               <w:t>String</w:t>
             </w:r>
-            <w:proofErr w:type="spellEnd"/>
           </w:p>
         </w:tc>
       </w:tr>
@@ -1495,7 +1511,7 @@
         </w:trPr>
         <w:tc>
           <w:tcPr>
-            <w:tcW w:w="960" w:type="dxa"/>
+            <w:tcW w:w="582" w:type="dxa"/>
             <w:tcBorders>
               <w:top w:val="nil"/>
               <w:left w:val="single" w:sz="4" w:space="0" w:color="auto"/>
@@ -1532,7 +1548,7 @@
         </w:tc>
         <w:tc>
           <w:tcPr>
-            <w:tcW w:w="1980" w:type="dxa"/>
+            <w:tcW w:w="2358" w:type="dxa"/>
             <w:tcBorders>
               <w:top w:val="nil"/>
               <w:left w:val="nil"/>
@@ -1567,7 +1583,7 @@
         </w:tc>
         <w:tc>
           <w:tcPr>
-            <w:tcW w:w="2440" w:type="dxa"/>
+            <w:tcW w:w="4163" w:type="dxa"/>
             <w:tcBorders>
               <w:top w:val="nil"/>
               <w:left w:val="nil"/>
@@ -1595,33 +1611,13 @@
                 <w:sz w:val="20"/>
                 <w:lang w:eastAsia="pt-BR"/>
               </w:rPr>
-              <w:t xml:space="preserve">O nome do cliente que está </w:t>
-            </w:r>
-            <w:proofErr w:type="spellStart"/>
-            <w:r>
-              <w:rPr>
-                <w:rFonts w:ascii="Arial" w:eastAsia="Times New Roman" w:hAnsi="Arial" w:cs="Arial"/>
-                <w:color w:val="000000"/>
-                <w:sz w:val="20"/>
-                <w:lang w:eastAsia="pt-BR"/>
-              </w:rPr>
-              <w:t>logado</w:t>
-            </w:r>
-            <w:proofErr w:type="spellEnd"/>
-            <w:r>
-              <w:rPr>
-                <w:rFonts w:ascii="Arial" w:eastAsia="Times New Roman" w:hAnsi="Arial" w:cs="Arial"/>
-                <w:color w:val="000000"/>
-                <w:sz w:val="20"/>
-                <w:lang w:eastAsia="pt-BR"/>
-              </w:rPr>
-              <w:t xml:space="preserve"> no sistema</w:t>
-            </w:r>
-          </w:p>
-        </w:tc>
-        <w:tc>
-          <w:tcPr>
-            <w:tcW w:w="1420" w:type="dxa"/>
+              <w:t>O nome do cliente que está logado no sistema</w:t>
+            </w:r>
+          </w:p>
+        </w:tc>
+        <w:tc>
+          <w:tcPr>
+            <w:tcW w:w="1276" w:type="dxa"/>
             <w:tcBorders>
               <w:top w:val="nil"/>
               <w:left w:val="nil"/>
@@ -1643,7 +1639,6 @@
                 <w:lang w:eastAsia="pt-BR"/>
               </w:rPr>
             </w:pPr>
-            <w:proofErr w:type="spellStart"/>
             <w:r>
               <w:rPr>
                 <w:rFonts w:ascii="Arial" w:eastAsia="Times New Roman" w:hAnsi="Arial" w:cs="Arial"/>
@@ -1654,7 +1649,6 @@
               </w:rPr>
               <w:t>String</w:t>
             </w:r>
-            <w:proofErr w:type="spellEnd"/>
           </w:p>
         </w:tc>
       </w:tr>
@@ -1664,7 +1658,7 @@
         </w:trPr>
         <w:tc>
           <w:tcPr>
-            <w:tcW w:w="960" w:type="dxa"/>
+            <w:tcW w:w="582" w:type="dxa"/>
             <w:tcBorders>
               <w:top w:val="nil"/>
               <w:left w:val="single" w:sz="4" w:space="0" w:color="auto"/>
@@ -1701,7 +1695,7 @@
         </w:tc>
         <w:tc>
           <w:tcPr>
-            <w:tcW w:w="1980" w:type="dxa"/>
+            <w:tcW w:w="2358" w:type="dxa"/>
             <w:tcBorders>
               <w:top w:val="nil"/>
               <w:left w:val="nil"/>
@@ -1736,7 +1730,7 @@
         </w:tc>
         <w:tc>
           <w:tcPr>
-            <w:tcW w:w="2440" w:type="dxa"/>
+            <w:tcW w:w="4163" w:type="dxa"/>
             <w:tcBorders>
               <w:top w:val="nil"/>
               <w:left w:val="nil"/>
@@ -1791,7 +1785,7 @@
         </w:tc>
         <w:tc>
           <w:tcPr>
-            <w:tcW w:w="1420" w:type="dxa"/>
+            <w:tcW w:w="1276" w:type="dxa"/>
             <w:tcBorders>
               <w:top w:val="nil"/>
               <w:left w:val="nil"/>
@@ -1813,7 +1807,6 @@
                 <w:lang w:eastAsia="pt-BR"/>
               </w:rPr>
             </w:pPr>
-            <w:proofErr w:type="spellStart"/>
             <w:r>
               <w:rPr>
                 <w:rFonts w:ascii="Arial" w:eastAsia="Times New Roman" w:hAnsi="Arial" w:cs="Arial"/>
@@ -1824,21 +1817,57 @@
               </w:rPr>
               <w:t>String</w:t>
             </w:r>
-            <w:proofErr w:type="spellEnd"/>
           </w:p>
         </w:tc>
       </w:tr>
     </w:tbl>
     <w:p/>
     <w:p>
-      <w:r>
-        <w:t xml:space="preserve">Visualização do campo </w:t>
-      </w:r>
-      <w:proofErr w:type="gramStart"/>
-      <w:r>
-        <w:t>5</w:t>
-      </w:r>
-      <w:proofErr w:type="gramEnd"/>
+      <w:pPr>
+        <w:pStyle w:val="PargrafodaLista"/>
+        <w:keepNext/>
+        <w:numPr>
+          <w:ilvl w:val="1"/>
+          <w:numId w:val="1"/>
+        </w:numPr>
+        <w:ind w:left="788" w:hanging="431"/>
+      </w:pPr>
+      <w:r>
+        <w:rPr>
+          <w:rFonts w:ascii="Arial" w:hAnsi="Arial" w:cs="Arial"/>
+          <w:sz w:val="20"/>
+        </w:rPr>
+        <w:lastRenderedPageBreak/>
+        <w:t>Interface I0</w:t>
+      </w:r>
+      <w:r>
+        <w:rPr>
+          <w:rFonts w:ascii="Arial" w:hAnsi="Arial" w:cs="Arial"/>
+          <w:sz w:val="20"/>
+        </w:rPr>
+        <w:t>2</w:t>
+      </w:r>
+      <w:r>
+        <w:rPr>
+          <w:rFonts w:ascii="Arial" w:hAnsi="Arial" w:cs="Arial"/>
+          <w:sz w:val="20"/>
+        </w:rPr>
+        <w:t xml:space="preserve"> – Visualização </w:t>
+      </w:r>
+      <w:r>
+        <w:rPr>
+          <w:rFonts w:ascii="Arial" w:hAnsi="Arial" w:cs="Arial"/>
+          <w:sz w:val="20"/>
+        </w:rPr>
+        <w:t>do Histórico de Boletos</w:t>
+      </w:r>
+      <w:r>
+        <w:rPr>
+          <w:rFonts w:ascii="Arial" w:hAnsi="Arial" w:cs="Arial"/>
+          <w:sz w:val="20"/>
+        </w:rPr>
+        <w:br/>
+      </w:r>
     </w:p>
     <w:p>
       <w:r>
@@ -1846,9 +1875,8 @@
           <w:noProof/>
           <w:lang w:eastAsia="pt-BR"/>
         </w:rPr>
-        <w:lastRenderedPageBreak/>
         <w:drawing>
-          <wp:inline distT="0" distB="0" distL="0" distR="0" wp14:anchorId="6DB43ACE" wp14:editId="69DD8100">
+          <wp:inline distT="0" distB="0" distL="0" distR="0">
             <wp:extent cx="5400040" cy="3645852"/>
             <wp:effectExtent l="0" t="0" r="0" b="0"/>
             <wp:docPr id="5" name="Imagem 5"/>
@@ -1863,7 +1891,7 @@
                     <pic:cNvPicPr/>
                   </pic:nvPicPr>
                   <pic:blipFill>
-                    <a:blip r:embed="rId9"/>
+                    <a:blip r:embed="rId8" cstate="print"/>
                     <a:stretch>
                       <a:fillRect/>
                     </a:stretch>
@@ -1895,8 +1923,8 @@
 </file>
 
 <file path=word/comments.xml><?xml version="1.0" encoding="utf-8"?>
-<w:comments xmlns:wpc="http://schemas.microsoft.com/office/word/2010/wordprocessingCanvas" xmlns:mc="http://schemas.openxmlformats.org/markup-compatibility/2006" xmlns:o="urn:schemas-microsoft-com:office:office" xmlns:r="http://schemas.openxmlformats.org/officeDocument/2006/relationships" xmlns:m="http://schemas.openxmlformats.org/officeDocument/2006/math" xmlns:v="urn:schemas-microsoft-com:vml" xmlns:wp14="http://schemas.microsoft.com/office/word/2010/wordprocessingDrawing" xmlns:wp="http://schemas.openxmlformats.org/drawingml/2006/wordprocessingDrawing" xmlns:w10="urn:schemas-microsoft-com:office:word" xmlns:w="http://schemas.openxmlformats.org/wordprocessingml/2006/main" xmlns:w14="http://schemas.microsoft.com/office/word/2010/wordml" xmlns:wpg="http://schemas.microsoft.com/office/word/2010/wordprocessingGroup" xmlns:wpi="http://schemas.microsoft.com/office/word/2010/wordprocessingInk" xmlns:wne="http://schemas.microsoft.com/office/word/2006/wordml" xmlns:wps="http://schemas.microsoft.com/office/word/2010/wordprocessingShape" mc:Ignorable="w14 wp14">
-  <w:comment w:id="0" w:author="Glaydson" w:date="2014-04-29T11:47:00Z" w:initials="GVS">
+<w:comments xmlns:ve="http://schemas.openxmlformats.org/markup-compatibility/2006" xmlns:o="urn:schemas-microsoft-com:office:office" xmlns:r="http://schemas.openxmlformats.org/officeDocument/2006/relationships" xmlns:m="http://schemas.openxmlformats.org/officeDocument/2006/math" xmlns:v="urn:schemas-microsoft-com:vml" xmlns:wp="http://schemas.openxmlformats.org/drawingml/2006/wordprocessingDrawing" xmlns:w10="urn:schemas-microsoft-com:office:word" xmlns:w="http://schemas.openxmlformats.org/wordprocessingml/2006/main" xmlns:wne="http://schemas.microsoft.com/office/word/2006/wordml">
+  <w:comment w:id="0" w:author="Glaydson" w:date="2014-05-27T11:17:00Z" w:initials="GVS">
     <w:p>
       <w:pPr>
         <w:pStyle w:val="Textodecomentrio"/>
@@ -1938,6 +1966,49 @@
       <w:proofErr w:type="gramEnd"/>
       <w:r>
         <w:t>, a mesma vai aumentando no decorrer do mês.</w:t>
+      </w:r>
+    </w:p>
+    <w:p>
+      <w:pPr>
+        <w:pStyle w:val="Textodecomentrio"/>
+      </w:pPr>
+    </w:p>
+    <w:p>
+      <w:pPr>
+        <w:pStyle w:val="Textodecomentrio"/>
+      </w:pPr>
+      <w:r>
+        <w:t>OK, embora eu ache estranho o usuário fazer a consulta no penúltimo ou último dia do mês e não conseguir visualizar nada do mês seguinte, ou seja, tem que esperar virar o mês para poder ver algum vencimento. Se o tributo vence no dia 1º</w:t>
+      </w:r>
+      <w:proofErr w:type="gramStart"/>
+      <w:r>
+        <w:t>.,</w:t>
+      </w:r>
+      <w:proofErr w:type="gramEnd"/>
+      <w:r>
+        <w:t xml:space="preserve"> o usuário só sabe no mesmo dia, não sabe com antecedência, para mim isso é muito estranho.</w:t>
+      </w:r>
+    </w:p>
+  </w:comment>
+  <w:comment w:id="2" w:author="Glaydson" w:date="2014-05-27T11:22:00Z" w:initials="GVS">
+    <w:p>
+      <w:pPr>
+        <w:pStyle w:val="Textodecomentrio"/>
+      </w:pPr>
+      <w:r>
+        <w:rPr>
+          <w:rStyle w:val="Refdecomentrio"/>
+        </w:rPr>
+        <w:annotationRef/>
+      </w:r>
+      <w:r>
+        <w:t xml:space="preserve">Se a visualização do boleto faz parte deste UC, então está faltando a Interface dessa visualização. </w:t>
+      </w:r>
+      <w:r>
+        <w:t xml:space="preserve">O UC fica </w:t>
+      </w:r>
+      <w:r>
+        <w:t>incompleto.</w:t>
       </w:r>
     </w:p>
   </w:comment>
@@ -1945,7 +2016,7 @@
 </file>
 
 <file path=word/numbering.xml><?xml version="1.0" encoding="utf-8"?>
-<w:numbering xmlns:wpc="http://schemas.microsoft.com/office/word/2010/wordprocessingCanvas" xmlns:mc="http://schemas.openxmlformats.org/markup-compatibility/2006" xmlns:o="urn:schemas-microsoft-com:office:office" xmlns:r="http://schemas.openxmlformats.org/officeDocument/2006/relationships" xmlns:m="http://schemas.openxmlformats.org/officeDocument/2006/math" xmlns:v="urn:schemas-microsoft-com:vml" xmlns:wp14="http://schemas.microsoft.com/office/word/2010/wordprocessingDrawing" xmlns:wp="http://schemas.openxmlformats.org/drawingml/2006/wordprocessingDrawing" xmlns:w10="urn:schemas-microsoft-com:office:word" xmlns:w="http://schemas.openxmlformats.org/wordprocessingml/2006/main" xmlns:w14="http://schemas.microsoft.com/office/word/2010/wordml" xmlns:wpg="http://schemas.microsoft.com/office/word/2010/wordprocessingGroup" xmlns:wpi="http://schemas.microsoft.com/office/word/2010/wordprocessingInk" xmlns:wne="http://schemas.microsoft.com/office/word/2006/wordml" xmlns:wps="http://schemas.microsoft.com/office/word/2010/wordprocessingShape" mc:Ignorable="w14 wp14">
+<w:numbering xmlns:ve="http://schemas.openxmlformats.org/markup-compatibility/2006" xmlns:o="urn:schemas-microsoft-com:office:office" xmlns:r="http://schemas.openxmlformats.org/officeDocument/2006/relationships" xmlns:m="http://schemas.openxmlformats.org/officeDocument/2006/math" xmlns:v="urn:schemas-microsoft-com:vml" xmlns:wp="http://schemas.openxmlformats.org/drawingml/2006/wordprocessingDrawing" xmlns:w10="urn:schemas-microsoft-com:office:word" xmlns:w="http://schemas.openxmlformats.org/wordprocessingml/2006/main" xmlns:wne="http://schemas.microsoft.com/office/word/2006/wordml">
   <w:abstractNum w:abstractNumId="0">
     <w:nsid w:val="2F656BFA"/>
     <w:multiLevelType w:val="multilevel"/>
@@ -2042,7 +2113,7 @@
 </file>
 
 <file path=word/styles.xml><?xml version="1.0" encoding="utf-8"?>
-<w:styles xmlns:mc="http://schemas.openxmlformats.org/markup-compatibility/2006" xmlns:r="http://schemas.openxmlformats.org/officeDocument/2006/relationships" xmlns:w="http://schemas.openxmlformats.org/wordprocessingml/2006/main" xmlns:w14="http://schemas.microsoft.com/office/word/2010/wordml" mc:Ignorable="w14">
+<w:styles xmlns:r="http://schemas.openxmlformats.org/officeDocument/2006/relationships" xmlns:w="http://schemas.openxmlformats.org/wordprocessingml/2006/main">
   <w:docDefaults>
     <w:rPrDefault>
       <w:rPr>
@@ -2213,6 +2284,7 @@
     <w:uiPriority w:val="99"/>
     <w:semiHidden/>
     <w:unhideWhenUsed/>
+    <w:qFormat/>
     <w:tblPr>
       <w:tblInd w:w="0" w:type="dxa"/>
       <w:tblCellMar>
@@ -2927,7 +2999,7 @@
 </file>
 
 <file path=customXml/itemProps1.xml><?xml version="1.0" encoding="utf-8"?>
-<ds:datastoreItem xmlns:ds="http://schemas.openxmlformats.org/officeDocument/2006/customXml" ds:itemID="{1B68B522-ECDB-4341-8BA7-49D334621A86}">
+<ds:datastoreItem xmlns:ds="http://schemas.openxmlformats.org/officeDocument/2006/customXml" ds:itemID="{4DE13BA8-0320-4059-8A81-68E0BD4ED534}">
   <ds:schemaRefs>
     <ds:schemaRef ds:uri="http://schemas.openxmlformats.org/officeDocument/2006/bibliography"/>
   </ds:schemaRefs>

</xml_diff>